<commit_message>
Added a deallocate procedure to ti_data_fifo_pkg.
</commit_message>
<xml_diff>
--- a/uvvm_vvc_framework/doc/internal_UVVM_FIFO_Collection_QuickRef.docx
+++ b/uvvm_vvc_framework/doc/internal_UVVM_FIFO_Collection_QuickRef.docx
@@ -426,23 +426,7 @@
                 <w:color w:val="FFFFFF"/>
                 <w:szCs w:val="30"/>
               </w:rPr>
-              <w:t xml:space="preserve">, </w:t>
-            </w:r>
-            <w:r>
-              <w:rPr>
-                <w:rFonts w:cs="Helvetica"/>
-                <w:color w:val="FFFFFF"/>
-                <w:szCs w:val="30"/>
-              </w:rPr>
-              <w:t>]</w:t>
-            </w:r>
-            <w:r>
-              <w:rPr>
-                <w:rFonts w:cs="Helvetica"/>
-                <w:color w:val="FFFFFF"/>
-                <w:szCs w:val="30"/>
-              </w:rPr>
-              <w:t xml:space="preserve"> </w:t>
+              <w:t xml:space="preserve">, ] </w:t>
             </w:r>
             <w:proofErr w:type="spellStart"/>
             <w:r>
@@ -583,8 +567,9 @@
                 <w:sz w:val="15"/>
                 <w:szCs w:val="28"/>
               </w:rPr>
-              <w:t>uvvm</w:t>
-            </w:r>
+              <w:t>uvvm_fifo_init</w:t>
+            </w:r>
+            <w:proofErr w:type="spellEnd"/>
             <w:r>
               <w:rPr>
                 <w:rFonts w:cs="Helvetica"/>
@@ -593,38 +578,7 @@
                 <w:sz w:val="15"/>
                 <w:szCs w:val="28"/>
               </w:rPr>
-              <w:t>_fifo</w:t>
-            </w:r>
-            <w:r>
-              <w:rPr>
-                <w:rFonts w:cs="Helvetica"/>
-                <w:b w:val="0"/>
-                <w:bCs w:val="0"/>
-                <w:sz w:val="15"/>
-                <w:szCs w:val="28"/>
-              </w:rPr>
-              <w:t>_init</w:t>
-            </w:r>
-            <w:proofErr w:type="spellEnd"/>
-            <w:r>
-              <w:rPr>
-                <w:rFonts w:cs="Helvetica"/>
-                <w:b w:val="0"/>
-                <w:bCs w:val="0"/>
-                <w:sz w:val="15"/>
-                <w:szCs w:val="28"/>
-              </w:rPr>
-              <w:t>(</w:t>
-            </w:r>
-            <w:r>
-              <w:rPr>
-                <w:rFonts w:cs="Helvetica"/>
-                <w:b w:val="0"/>
-                <w:bCs w:val="0"/>
-                <w:sz w:val="15"/>
-                <w:szCs w:val="28"/>
-              </w:rPr>
-              <w:t xml:space="preserve">C_BUFFER_SIZE-1 </w:t>
+              <w:t xml:space="preserve">(C_BUFFER_SIZE-1 </w:t>
             </w:r>
             <w:r>
               <w:rPr>
@@ -723,17 +677,7 @@
                 <w:sz w:val="15"/>
                 <w:szCs w:val="28"/>
               </w:rPr>
-              <w:t>C_BUFFER_IDX_1</w:t>
-            </w:r>
-            <w:r>
-              <w:rPr>
-                <w:rFonts w:cs="Helvetica"/>
-                <w:b w:val="0"/>
-                <w:bCs w:val="0"/>
-                <w:sz w:val="15"/>
-                <w:szCs w:val="28"/>
-              </w:rPr>
-              <w:t xml:space="preserve">, C_BUFFER_SIZE-1 </w:t>
+              <w:t xml:space="preserve">C_BUFFER_IDX_1, C_BUFFER_SIZE-1 </w:t>
             </w:r>
             <w:r>
               <w:rPr>
@@ -767,104 +711,14 @@
           </w:p>
         </w:tc>
       </w:tr>
-    </w:tbl>
-    <w:p>
-      <w:pPr>
-        <w:tabs>
-          <w:tab w:val="left" w:pos="851"/>
-        </w:tabs>
-        <w:rPr>
-          <w:rFonts w:cs="Helvetica"/>
-          <w:sz w:val="4"/>
-          <w:szCs w:val="4"/>
-        </w:rPr>
-      </w:pPr>
-    </w:p>
-    <w:p>
-      <w:pPr>
-        <w:tabs>
-          <w:tab w:val="left" w:pos="851"/>
-        </w:tabs>
-        <w:rPr>
-          <w:rFonts w:cs="Helvetica"/>
-          <w:sz w:val="4"/>
-          <w:szCs w:val="4"/>
-        </w:rPr>
-      </w:pPr>
-    </w:p>
-    <w:p>
-      <w:pPr>
-        <w:widowControl w:val="0"/>
-        <w:tabs>
-          <w:tab w:val="left" w:pos="851"/>
-        </w:tabs>
-        <w:autoSpaceDE w:val="0"/>
-        <w:autoSpaceDN w:val="0"/>
-        <w:adjustRightInd w:val="0"/>
-        <w:rPr>
-          <w:rFonts w:cs="Helvetica"/>
-          <w:b/>
-          <w:bCs/>
-          <w:color w:val="FFFFFF"/>
-          <w:sz w:val="4"/>
-          <w:szCs w:val="4"/>
-        </w:rPr>
-      </w:pPr>
-    </w:p>
-    <w:p>
-      <w:pPr>
-        <w:widowControl w:val="0"/>
-        <w:tabs>
-          <w:tab w:val="left" w:pos="851"/>
-        </w:tabs>
-        <w:autoSpaceDE w:val="0"/>
-        <w:autoSpaceDN w:val="0"/>
-        <w:adjustRightInd w:val="0"/>
-        <w:rPr>
-          <w:rFonts w:cs="Helvetica"/>
-          <w:b/>
-          <w:bCs/>
-          <w:color w:val="FFFFFF"/>
-          <w:sz w:val="4"/>
-          <w:szCs w:val="4"/>
-        </w:rPr>
-      </w:pPr>
-    </w:p>
-    <w:p>
-      <w:pPr>
-        <w:rPr>
-          <w:sz w:val="4"/>
-          <w:szCs w:val="4"/>
-        </w:rPr>
-      </w:pPr>
-    </w:p>
-    <w:tbl>
-      <w:tblPr>
-        <w:tblStyle w:val="Rutenettabell1lys-uthevingsfarge11"/>
-        <w:tblpPr w:leftFromText="141" w:rightFromText="141" w:vertAnchor="text" w:horzAnchor="margin" w:tblpY="620"/>
-        <w:tblW w:w="13231" w:type="dxa"/>
-        <w:tblBorders>
-          <w:top w:val="single" w:sz="4" w:space="0" w:color="auto"/>
-          <w:left w:val="single" w:sz="4" w:space="0" w:color="auto"/>
-          <w:bottom w:val="single" w:sz="4" w:space="0" w:color="auto"/>
-          <w:right w:val="single" w:sz="4" w:space="0" w:color="auto"/>
-          <w:insideH w:val="single" w:sz="4" w:space="0" w:color="auto"/>
-          <w:insideV w:val="single" w:sz="4" w:space="0" w:color="auto"/>
-        </w:tblBorders>
-        <w:tblLook w:val="04A0" w:firstRow="1" w:lastRow="0" w:firstColumn="1" w:lastColumn="0" w:noHBand="0" w:noVBand="1"/>
-      </w:tblPr>
-      <w:tblGrid>
-        <w:gridCol w:w="13231"/>
-      </w:tblGrid>
       <w:tr>
         <w:trPr>
-          <w:cnfStyle w:val="100000000000" w:firstRow="1" w:lastRow="0" w:firstColumn="0" w:lastColumn="0" w:oddVBand="0" w:evenVBand="0" w:oddHBand="0" w:evenHBand="0" w:firstRowFirstColumn="0" w:firstRowLastColumn="0" w:lastRowFirstColumn="0" w:lastRowLastColumn="0"/>
           <w:trHeight w:hRule="exact" w:val="284"/>
         </w:trPr>
         <w:tc>
           <w:tcPr>
             <w:cnfStyle w:val="001000000000" w:firstRow="0" w:lastRow="0" w:firstColumn="1" w:lastColumn="0" w:oddVBand="0" w:evenVBand="0" w:oddHBand="0" w:evenHBand="0" w:firstRowFirstColumn="0" w:firstRowLastColumn="0" w:lastRowFirstColumn="0" w:lastRowLastColumn="0"/>
-            <w:tcW w:w="13231" w:type="dxa"/>
+            <w:tcW w:w="13227" w:type="dxa"/>
             <w:tcBorders>
               <w:top w:val="nil"/>
               <w:left w:val="nil"/>
@@ -889,91 +743,101 @@
                 <w:szCs w:val="24"/>
               </w:rPr>
             </w:pPr>
-            <w:hyperlink w:anchor="await_any_completion" w:history="1">
-              <w:proofErr w:type="spellStart"/>
-              <w:r>
-                <w:rPr>
-                  <w:rStyle w:val="Hyperkobling"/>
-                  <w:rFonts w:cs="Helvetica"/>
-                  <w:b/>
-                  <w:bCs w:val="0"/>
-                  <w:szCs w:val="30"/>
-                </w:rPr>
-                <w:t>uvvm_fifo</w:t>
-              </w:r>
-              <w:r>
-                <w:rPr>
-                  <w:rStyle w:val="Hyperkobling"/>
-                  <w:rFonts w:cs="Helvetica"/>
-                  <w:b/>
-                  <w:bCs w:val="0"/>
-                  <w:szCs w:val="30"/>
-                </w:rPr>
-                <w:t>_</w:t>
-              </w:r>
-              <w:r>
-                <w:rPr>
-                  <w:rStyle w:val="Hyperkobling"/>
-                  <w:rFonts w:cs="Helvetica"/>
-                  <w:b/>
-                  <w:bCs w:val="0"/>
-                  <w:szCs w:val="30"/>
-                </w:rPr>
-                <w:t>put</w:t>
-              </w:r>
-              <w:proofErr w:type="spellEnd"/>
-            </w:hyperlink>
+            <w:proofErr w:type="spellStart"/>
+            <w:r>
+              <w:rPr>
+                <w:rFonts w:cs="Helvetica"/>
+                <w:color w:val="FFFFFF"/>
+                <w:sz w:val="22"/>
+              </w:rPr>
+              <w:t>uvvm_</w:t>
+            </w:r>
+            <w:r>
+              <w:rPr>
+                <w:rFonts w:cs="Helvetica"/>
+                <w:color w:val="FFFFFF"/>
+                <w:sz w:val="22"/>
+              </w:rPr>
+              <w:t>fifo_init</w:t>
+            </w:r>
+            <w:proofErr w:type="spellEnd"/>
+            <w:r>
+              <w:rPr>
+                <w:rFonts w:cs="Helvetica"/>
+                <w:color w:val="FFFFFF"/>
+                <w:sz w:val="22"/>
+              </w:rPr>
+              <w:t xml:space="preserve"> </w:t>
+            </w:r>
+            <w:proofErr w:type="gramStart"/>
             <w:r>
               <w:rPr>
                 <w:rFonts w:cs="Helvetica"/>
                 <w:color w:val="FFFFFF"/>
                 <w:szCs w:val="30"/>
               </w:rPr>
-              <w:t xml:space="preserve"> </w:t>
-            </w:r>
-            <w:proofErr w:type="gramStart"/>
+              <w:t>(</w:t>
+            </w:r>
             <w:r>
               <w:rPr>
                 <w:rFonts w:cs="Helvetica"/>
                 <w:color w:val="FFFFFF"/>
                 <w:szCs w:val="30"/>
               </w:rPr>
-              <w:t>(</w:t>
-            </w:r>
+              <w:t xml:space="preserve"> [</w:t>
+            </w:r>
+            <w:proofErr w:type="spellStart"/>
+            <w:proofErr w:type="gramEnd"/>
             <w:r>
               <w:rPr>
                 <w:rFonts w:cs="Helvetica"/>
                 <w:color w:val="FFFFFF"/>
                 <w:szCs w:val="30"/>
               </w:rPr>
-              <w:t xml:space="preserve"> </w:t>
-            </w:r>
-            <w:proofErr w:type="spellStart"/>
+              <w:t>buffer_idx</w:t>
+            </w:r>
+            <w:proofErr w:type="spellEnd"/>
             <w:r>
               <w:rPr>
                 <w:rFonts w:cs="Helvetica"/>
                 <w:color w:val="FFFFFF"/>
                 <w:szCs w:val="30"/>
               </w:rPr>
-              <w:t>buffer</w:t>
-            </w:r>
-            <w:proofErr w:type="gramEnd"/>
+              <w:t xml:space="preserve">, </w:t>
+            </w:r>
             <w:r>
               <w:rPr>
                 <w:rFonts w:cs="Helvetica"/>
                 <w:color w:val="FFFFFF"/>
                 <w:szCs w:val="30"/>
               </w:rPr>
-              <w:t>_idx</w:t>
-            </w:r>
-            <w:proofErr w:type="spellEnd"/>
+              <w:t>]</w:t>
+            </w:r>
             <w:r>
               <w:rPr>
                 <w:rFonts w:cs="Helvetica"/>
                 <w:color w:val="FFFFFF"/>
                 <w:szCs w:val="30"/>
               </w:rPr>
-              <w:t xml:space="preserve">, data </w:t>
+              <w:t xml:space="preserve"> </w:t>
+            </w:r>
+            <w:proofErr w:type="spellStart"/>
+            <w:r>
+              <w:rPr>
+                <w:rFonts w:cs="Helvetica"/>
+                <w:color w:val="FFFFFF"/>
+                <w:szCs w:val="30"/>
+              </w:rPr>
+              <w:t>buffer_size_in_bits</w:t>
+            </w:r>
+            <w:proofErr w:type="spellEnd"/>
+            <w:r>
+              <w:rPr>
+                <w:rFonts w:cs="Helvetica"/>
+                <w:color w:val="FFFFFF"/>
+                <w:szCs w:val="30"/>
+              </w:rPr>
+              <w:t xml:space="preserve"> </w:t>
             </w:r>
             <w:r>
               <w:rPr>
@@ -988,12 +852,12 @@
       </w:tr>
       <w:tr>
         <w:trPr>
-          <w:trHeight w:val="284"/>
+          <w:trHeight w:val="454"/>
         </w:trPr>
         <w:tc>
           <w:tcPr>
             <w:cnfStyle w:val="001000000000" w:firstRow="0" w:lastRow="0" w:firstColumn="1" w:lastColumn="0" w:oddVBand="0" w:evenVBand="0" w:oddHBand="0" w:evenHBand="0" w:firstRowFirstColumn="0" w:firstRowLastColumn="0" w:lastRowFirstColumn="0" w:lastRowLastColumn="0"/>
-            <w:tcW w:w="13231" w:type="dxa"/>
+            <w:tcW w:w="13227" w:type="dxa"/>
             <w:tcBorders>
               <w:top w:val="nil"/>
             </w:tcBorders>
@@ -1010,20 +874,28 @@
               <w:adjustRightInd w:val="0"/>
               <w:rPr>
                 <w:rFonts w:cs="Helvetica"/>
+                <w:sz w:val="15"/>
+                <w:szCs w:val="28"/>
+              </w:rPr>
+            </w:pPr>
+            <w:r>
+              <w:rPr>
+                <w:rFonts w:cs="Helvetica"/>
+                <w:bCs w:val="0"/>
+                <w:sz w:val="15"/>
+                <w:szCs w:val="28"/>
+              </w:rPr>
+              <w:t>Example</w:t>
+            </w:r>
+            <w:r>
+              <w:rPr>
+                <w:rFonts w:cs="Helvetica"/>
                 <w:b w:val="0"/>
                 <w:bCs w:val="0"/>
                 <w:sz w:val="15"/>
                 <w:szCs w:val="28"/>
               </w:rPr>
-            </w:pPr>
-            <w:r>
-              <w:rPr>
-                <w:rFonts w:cs="Helvetica"/>
-                <w:bCs w:val="0"/>
-                <w:sz w:val="15"/>
-                <w:szCs w:val="28"/>
-              </w:rPr>
-              <w:t>Example</w:t>
+              <w:t>:</w:t>
             </w:r>
             <w:r>
               <w:rPr>
@@ -1033,7 +905,7 @@
                 <w:sz w:val="15"/>
                 <w:szCs w:val="28"/>
               </w:rPr>
-              <w:t xml:space="preserve">: </w:t>
+              <w:t xml:space="preserve"> </w:t>
             </w:r>
             <w:proofErr w:type="spellStart"/>
             <w:r>
@@ -1044,7 +916,7 @@
                 <w:sz w:val="15"/>
                 <w:szCs w:val="28"/>
               </w:rPr>
-              <w:t>uvvm_fifo_</w:t>
+              <w:t>v_buffer_</w:t>
             </w:r>
             <w:proofErr w:type="gramStart"/>
             <w:r>
@@ -1055,7 +927,7 @@
                 <w:sz w:val="15"/>
                 <w:szCs w:val="28"/>
               </w:rPr>
-              <w:t>put</w:t>
+              <w:t>idx</w:t>
             </w:r>
             <w:proofErr w:type="spellEnd"/>
             <w:r>
@@ -1066,7 +938,7 @@
                 <w:sz w:val="15"/>
                 <w:szCs w:val="28"/>
               </w:rPr>
-              <w:t>(</w:t>
+              <w:t xml:space="preserve"> :</w:t>
             </w:r>
             <w:proofErr w:type="gramEnd"/>
             <w:r>
@@ -1077,7 +949,7 @@
                 <w:sz w:val="15"/>
                 <w:szCs w:val="28"/>
               </w:rPr>
-              <w:t xml:space="preserve">C_BUFFER_IDX_1, </w:t>
+              <w:t xml:space="preserve">= </w:t>
             </w:r>
             <w:proofErr w:type="spellStart"/>
             <w:r>
@@ -1088,7 +960,7 @@
                 <w:sz w:val="15"/>
                 <w:szCs w:val="28"/>
               </w:rPr>
-              <w:t>v_</w:t>
+              <w:t>uvvm</w:t>
             </w:r>
             <w:r>
               <w:rPr>
@@ -1098,7 +970,7 @@
                 <w:sz w:val="15"/>
                 <w:szCs w:val="28"/>
               </w:rPr>
-              <w:t>rx</w:t>
+              <w:t>_fifo</w:t>
             </w:r>
             <w:r>
               <w:rPr>
@@ -1108,7 +980,7 @@
                 <w:sz w:val="15"/>
                 <w:szCs w:val="28"/>
               </w:rPr>
-              <w:t>_data</w:t>
+              <w:t>_init</w:t>
             </w:r>
             <w:proofErr w:type="spellEnd"/>
             <w:r>
@@ -1119,12 +991,230 @@
                 <w:sz w:val="15"/>
                 <w:szCs w:val="28"/>
               </w:rPr>
+              <w:t>(</w:t>
+            </w:r>
+            <w:r>
+              <w:rPr>
+                <w:rFonts w:cs="Helvetica"/>
+                <w:b w:val="0"/>
+                <w:bCs w:val="0"/>
+                <w:sz w:val="15"/>
+                <w:szCs w:val="28"/>
+              </w:rPr>
+              <w:t xml:space="preserve">C_BUFFER_SIZE-1 </w:t>
+            </w:r>
+            <w:r>
+              <w:rPr>
+                <w:rFonts w:cs="Helvetica"/>
+                <w:b w:val="0"/>
+                <w:bCs w:val="0"/>
+                <w:sz w:val="15"/>
+                <w:szCs w:val="28"/>
+              </w:rPr>
               <w:t>);</w:t>
+            </w:r>
+            <w:r>
+              <w:rPr>
+                <w:rFonts w:cs="Helvetica"/>
+                <w:b w:val="0"/>
+                <w:bCs w:val="0"/>
+                <w:sz w:val="15"/>
+                <w:szCs w:val="28"/>
+              </w:rPr>
+              <w:t xml:space="preserve"> -- returns a buffer index on initialization</w:t>
+            </w:r>
+          </w:p>
+          <w:p>
+            <w:pPr>
+              <w:widowControl w:val="0"/>
+              <w:tabs>
+                <w:tab w:val="left" w:pos="851"/>
+              </w:tabs>
+              <w:autoSpaceDE w:val="0"/>
+              <w:autoSpaceDN w:val="0"/>
+              <w:adjustRightInd w:val="0"/>
+              <w:rPr>
+                <w:rFonts w:cs="Helvetica"/>
+                <w:b w:val="0"/>
+                <w:szCs w:val="28"/>
+              </w:rPr>
+            </w:pPr>
+            <w:r>
+              <w:rPr>
+                <w:rFonts w:cs="Helvetica"/>
+                <w:bCs w:val="0"/>
+                <w:sz w:val="15"/>
+                <w:szCs w:val="28"/>
+              </w:rPr>
+              <w:t>Example</w:t>
+            </w:r>
+            <w:r>
+              <w:rPr>
+                <w:rFonts w:cs="Helvetica"/>
+                <w:b w:val="0"/>
+                <w:bCs w:val="0"/>
+                <w:sz w:val="15"/>
+                <w:szCs w:val="28"/>
+              </w:rPr>
+              <w:t xml:space="preserve">: </w:t>
+            </w:r>
+            <w:proofErr w:type="spellStart"/>
+            <w:r>
+              <w:rPr>
+                <w:rFonts w:cs="Helvetica"/>
+                <w:b w:val="0"/>
+                <w:bCs w:val="0"/>
+                <w:sz w:val="15"/>
+                <w:szCs w:val="28"/>
+              </w:rPr>
+              <w:t>uvvm_fifo_</w:t>
+            </w:r>
+            <w:proofErr w:type="gramStart"/>
+            <w:r>
+              <w:rPr>
+                <w:rFonts w:cs="Helvetica"/>
+                <w:b w:val="0"/>
+                <w:bCs w:val="0"/>
+                <w:sz w:val="15"/>
+                <w:szCs w:val="28"/>
+              </w:rPr>
+              <w:t>init</w:t>
+            </w:r>
+            <w:proofErr w:type="spellEnd"/>
+            <w:r>
+              <w:rPr>
+                <w:rFonts w:cs="Helvetica"/>
+                <w:b w:val="0"/>
+                <w:bCs w:val="0"/>
+                <w:sz w:val="15"/>
+                <w:szCs w:val="28"/>
+              </w:rPr>
+              <w:t>(</w:t>
+            </w:r>
+            <w:proofErr w:type="gramEnd"/>
+            <w:r>
+              <w:rPr>
+                <w:rFonts w:cs="Helvetica"/>
+                <w:b w:val="0"/>
+                <w:bCs w:val="0"/>
+                <w:sz w:val="15"/>
+                <w:szCs w:val="28"/>
+              </w:rPr>
+              <w:t>C_BUFFER_IDX_1</w:t>
+            </w:r>
+            <w:r>
+              <w:rPr>
+                <w:rFonts w:cs="Helvetica"/>
+                <w:b w:val="0"/>
+                <w:bCs w:val="0"/>
+                <w:sz w:val="15"/>
+                <w:szCs w:val="28"/>
+              </w:rPr>
+              <w:t xml:space="preserve">, C_BUFFER_SIZE-1 </w:t>
+            </w:r>
+            <w:r>
+              <w:rPr>
+                <w:rFonts w:cs="Helvetica"/>
+                <w:b w:val="0"/>
+                <w:bCs w:val="0"/>
+                <w:sz w:val="15"/>
+                <w:szCs w:val="28"/>
+              </w:rPr>
+              <w:t>);</w:t>
+            </w:r>
+            <w:r>
+              <w:rPr>
+                <w:rFonts w:cs="Helvetica"/>
+                <w:b w:val="0"/>
+                <w:noProof/>
+                <w:lang w:val="en-US"/>
+              </w:rPr>
+              <w:t xml:space="preserve"> </w:t>
+            </w:r>
+            <w:r>
+              <w:rPr>
+                <w:rFonts w:cs="Helvetica"/>
+                <w:b w:val="0"/>
+                <w:bCs w:val="0"/>
+                <w:sz w:val="15"/>
+                <w:szCs w:val="28"/>
+              </w:rPr>
+              <w:t>-- buffer index is selected</w:t>
             </w:r>
           </w:p>
         </w:tc>
       </w:tr>
     </w:tbl>
+    <w:p>
+      <w:pPr>
+        <w:tabs>
+          <w:tab w:val="left" w:pos="851"/>
+        </w:tabs>
+        <w:rPr>
+          <w:rFonts w:cs="Helvetica"/>
+          <w:sz w:val="4"/>
+          <w:szCs w:val="4"/>
+        </w:rPr>
+      </w:pPr>
+    </w:p>
+    <w:p>
+      <w:pPr>
+        <w:tabs>
+          <w:tab w:val="left" w:pos="851"/>
+        </w:tabs>
+        <w:rPr>
+          <w:rFonts w:cs="Helvetica"/>
+          <w:sz w:val="4"/>
+          <w:szCs w:val="4"/>
+        </w:rPr>
+      </w:pPr>
+    </w:p>
+    <w:p>
+      <w:pPr>
+        <w:widowControl w:val="0"/>
+        <w:tabs>
+          <w:tab w:val="left" w:pos="851"/>
+        </w:tabs>
+        <w:autoSpaceDE w:val="0"/>
+        <w:autoSpaceDN w:val="0"/>
+        <w:adjustRightInd w:val="0"/>
+        <w:rPr>
+          <w:rFonts w:cs="Helvetica"/>
+          <w:b/>
+          <w:bCs/>
+          <w:color w:val="FFFFFF"/>
+          <w:sz w:val="4"/>
+          <w:szCs w:val="4"/>
+        </w:rPr>
+      </w:pPr>
+    </w:p>
+    <w:p>
+      <w:pPr>
+        <w:widowControl w:val="0"/>
+        <w:tabs>
+          <w:tab w:val="left" w:pos="851"/>
+        </w:tabs>
+        <w:autoSpaceDE w:val="0"/>
+        <w:autoSpaceDN w:val="0"/>
+        <w:adjustRightInd w:val="0"/>
+        <w:rPr>
+          <w:rFonts w:cs="Helvetica"/>
+          <w:b/>
+          <w:bCs/>
+          <w:color w:val="FFFFFF"/>
+          <w:sz w:val="4"/>
+          <w:szCs w:val="4"/>
+        </w:rPr>
+      </w:pPr>
+    </w:p>
+    <w:p>
+      <w:pPr>
+        <w:rPr>
+          <w:sz w:val="4"/>
+          <w:szCs w:val="4"/>
+        </w:rPr>
+      </w:pPr>
+    </w:p>
     <w:tbl>
       <w:tblPr>
         <w:tblStyle w:val="Rutenettabell1lys-uthevingsfarge11"/>
@@ -1181,7 +1271,7 @@
               <w:proofErr w:type="spellStart"/>
               <w:r>
                 <w:rPr>
-                  <w:rStyle w:val="Hyperkobling"/>
+                  <w:rStyle w:val="Hyperlink"/>
                   <w:rFonts w:cs="Helvetica"/>
                   <w:b/>
                   <w:bCs w:val="0"/>
@@ -1482,7 +1572,7 @@
               <w:proofErr w:type="spellStart"/>
               <w:r>
                 <w:rPr>
-                  <w:rStyle w:val="Hyperkobling"/>
+                  <w:rStyle w:val="Hyperlink"/>
                   <w:rFonts w:cs="Helvetica"/>
                   <w:b/>
                   <w:bCs w:val="0"/>
@@ -1702,7 +1792,7 @@
               <w:proofErr w:type="spellStart"/>
               <w:r>
                 <w:rPr>
-                  <w:rStyle w:val="Hyperkobling"/>
+                  <w:rStyle w:val="Hyperlink"/>
                   <w:rFonts w:cs="Helvetica"/>
                   <w:b/>
                   <w:bCs w:val="0"/>
@@ -1978,7 +2068,7 @@
               <w:proofErr w:type="spellStart"/>
               <w:r>
                 <w:rPr>
-                  <w:rStyle w:val="Hyperkobling"/>
+                  <w:rStyle w:val="Hyperlink"/>
                   <w:rFonts w:cs="Helvetica"/>
                   <w:b/>
                   <w:bCs w:val="0"/>
@@ -2233,7 +2323,7 @@
               <w:proofErr w:type="spellStart"/>
               <w:r>
                 <w:rPr>
-                  <w:rStyle w:val="Hyperkobling"/>
+                  <w:rStyle w:val="Hyperlink"/>
                   <w:rFonts w:cs="Helvetica"/>
                   <w:b/>
                   <w:bCs w:val="0"/>
@@ -2497,7 +2587,7 @@
               <w:proofErr w:type="spellStart"/>
               <w:r>
                 <w:rPr>
-                  <w:rStyle w:val="Hyperkobling"/>
+                  <w:rStyle w:val="Hyperlink"/>
                   <w:rFonts w:cs="Helvetica"/>
                   <w:b/>
                   <w:bCs w:val="0"/>
@@ -2695,6 +2785,233 @@
                 <w:szCs w:val="28"/>
               </w:rPr>
               <w:t>(C_BUFFER_IDX_1</w:t>
+            </w:r>
+            <w:r>
+              <w:rPr>
+                <w:rFonts w:cs="Helvetica"/>
+                <w:b w:val="0"/>
+                <w:bCs w:val="0"/>
+                <w:sz w:val="15"/>
+                <w:szCs w:val="28"/>
+              </w:rPr>
+              <w:t>);</w:t>
+            </w:r>
+          </w:p>
+        </w:tc>
+      </w:tr>
+    </w:tbl>
+    <w:tbl>
+      <w:tblPr>
+        <w:tblStyle w:val="Rutenettabell1lys-uthevingsfarge11"/>
+        <w:tblpPr w:leftFromText="141" w:rightFromText="141" w:vertAnchor="text" w:horzAnchor="margin" w:tblpY="5632"/>
+        <w:tblW w:w="13175" w:type="dxa"/>
+        <w:tblBorders>
+          <w:top w:val="single" w:sz="4" w:space="0" w:color="auto"/>
+          <w:left w:val="single" w:sz="4" w:space="0" w:color="auto"/>
+          <w:bottom w:val="single" w:sz="4" w:space="0" w:color="auto"/>
+          <w:right w:val="single" w:sz="4" w:space="0" w:color="auto"/>
+          <w:insideH w:val="single" w:sz="4" w:space="0" w:color="auto"/>
+          <w:insideV w:val="single" w:sz="4" w:space="0" w:color="auto"/>
+        </w:tblBorders>
+        <w:tblLook w:val="04A0" w:firstRow="1" w:lastRow="0" w:firstColumn="1" w:lastColumn="0" w:noHBand="0" w:noVBand="1"/>
+      </w:tblPr>
+      <w:tblGrid>
+        <w:gridCol w:w="13175"/>
+      </w:tblGrid>
+      <w:tr>
+        <w:trPr>
+          <w:cnfStyle w:val="100000000000" w:firstRow="1" w:lastRow="0" w:firstColumn="0" w:lastColumn="0" w:oddVBand="0" w:evenVBand="0" w:oddHBand="0" w:evenHBand="0" w:firstRowFirstColumn="0" w:firstRowLastColumn="0" w:lastRowFirstColumn="0" w:lastRowLastColumn="0"/>
+          <w:trHeight w:hRule="exact" w:val="279"/>
+        </w:trPr>
+        <w:tc>
+          <w:tcPr>
+            <w:cnfStyle w:val="001000000000" w:firstRow="0" w:lastRow="0" w:firstColumn="1" w:lastColumn="0" w:oddVBand="0" w:evenVBand="0" w:oddHBand="0" w:evenHBand="0" w:firstRowFirstColumn="0" w:firstRowLastColumn="0" w:lastRowFirstColumn="0" w:lastRowLastColumn="0"/>
+            <w:tcW w:w="13175" w:type="dxa"/>
+            <w:tcBorders>
+              <w:top w:val="nil"/>
+              <w:left w:val="nil"/>
+              <w:bottom w:val="nil"/>
+              <w:right w:val="nil"/>
+            </w:tcBorders>
+            <w:shd w:val="clear" w:color="auto" w:fill="000000"/>
+            <w:vAlign w:val="center"/>
+          </w:tcPr>
+          <w:p>
+            <w:pPr>
+              <w:widowControl w:val="0"/>
+              <w:tabs>
+                <w:tab w:val="left" w:pos="851"/>
+              </w:tabs>
+              <w:autoSpaceDE w:val="0"/>
+              <w:autoSpaceDN w:val="0"/>
+              <w:adjustRightInd w:val="0"/>
+              <w:rPr>
+                <w:rFonts w:cs="Helvetica"/>
+                <w:color w:val="ED7D31"/>
+                <w:szCs w:val="24"/>
+              </w:rPr>
+            </w:pPr>
+            <w:hyperlink w:anchor="await_any_completion" w:history="1">
+              <w:proofErr w:type="spellStart"/>
+              <w:r>
+                <w:rPr>
+                  <w:rStyle w:val="Hyperlink"/>
+                  <w:rFonts w:cs="Helvetica"/>
+                  <w:b/>
+                  <w:bCs w:val="0"/>
+                  <w:szCs w:val="30"/>
+                </w:rPr>
+                <w:t>uvvm_fifo_</w:t>
+              </w:r>
+            </w:hyperlink>
+            <w:r>
+              <w:rPr>
+                <w:rStyle w:val="Hyperlink"/>
+                <w:rFonts w:cs="Helvetica"/>
+                <w:b/>
+                <w:bCs w:val="0"/>
+                <w:szCs w:val="30"/>
+              </w:rPr>
+              <w:t>deallocate</w:t>
+            </w:r>
+            <w:proofErr w:type="spellEnd"/>
+            <w:r>
+              <w:rPr>
+                <w:rFonts w:cs="Helvetica"/>
+                <w:color w:val="FFFFFF"/>
+                <w:szCs w:val="30"/>
+              </w:rPr>
+              <w:t xml:space="preserve"> </w:t>
+            </w:r>
+            <w:proofErr w:type="gramStart"/>
+            <w:r>
+              <w:rPr>
+                <w:rFonts w:cs="Helvetica"/>
+                <w:color w:val="FFFFFF"/>
+                <w:szCs w:val="30"/>
+              </w:rPr>
+              <w:t>(</w:t>
+            </w:r>
+            <w:r>
+              <w:rPr>
+                <w:rFonts w:cs="Helvetica"/>
+                <w:color w:val="FFFFFF"/>
+                <w:szCs w:val="30"/>
+              </w:rPr>
+              <w:t xml:space="preserve"> VOID</w:t>
+            </w:r>
+            <w:proofErr w:type="gramEnd"/>
+            <w:r>
+              <w:rPr>
+                <w:rFonts w:cs="Helvetica"/>
+                <w:color w:val="FFFFFF"/>
+                <w:szCs w:val="30"/>
+              </w:rPr>
+              <w:t xml:space="preserve"> </w:t>
+            </w:r>
+            <w:r>
+              <w:rPr>
+                <w:rFonts w:cs="Helvetica"/>
+                <w:color w:val="FFFFFF"/>
+                <w:szCs w:val="30"/>
+              </w:rPr>
+              <w:t>)</w:t>
+            </w:r>
+          </w:p>
+        </w:tc>
+      </w:tr>
+      <w:tr>
+        <w:trPr>
+          <w:trHeight w:val="279"/>
+        </w:trPr>
+        <w:tc>
+          <w:tcPr>
+            <w:cnfStyle w:val="001000000000" w:firstRow="0" w:lastRow="0" w:firstColumn="1" w:lastColumn="0" w:oddVBand="0" w:evenVBand="0" w:oddHBand="0" w:evenHBand="0" w:firstRowFirstColumn="0" w:firstRowLastColumn="0" w:lastRowFirstColumn="0" w:lastRowLastColumn="0"/>
+            <w:tcW w:w="13175" w:type="dxa"/>
+            <w:tcBorders>
+              <w:top w:val="nil"/>
+            </w:tcBorders>
+            <w:vAlign w:val="center"/>
+          </w:tcPr>
+          <w:p>
+            <w:pPr>
+              <w:widowControl w:val="0"/>
+              <w:tabs>
+                <w:tab w:val="left" w:pos="851"/>
+              </w:tabs>
+              <w:autoSpaceDE w:val="0"/>
+              <w:autoSpaceDN w:val="0"/>
+              <w:adjustRightInd w:val="0"/>
+              <w:rPr>
+                <w:rFonts w:cs="Helvetica"/>
+                <w:b w:val="0"/>
+                <w:bCs w:val="0"/>
+                <w:sz w:val="15"/>
+                <w:szCs w:val="28"/>
+              </w:rPr>
+            </w:pPr>
+            <w:r>
+              <w:rPr>
+                <w:rFonts w:cs="Helvetica"/>
+                <w:bCs w:val="0"/>
+                <w:sz w:val="15"/>
+                <w:szCs w:val="28"/>
+              </w:rPr>
+              <w:t>Example</w:t>
+            </w:r>
+            <w:r>
+              <w:rPr>
+                <w:rFonts w:cs="Helvetica"/>
+                <w:b w:val="0"/>
+                <w:bCs w:val="0"/>
+                <w:sz w:val="15"/>
+                <w:szCs w:val="28"/>
+              </w:rPr>
+              <w:t xml:space="preserve">: </w:t>
+            </w:r>
+            <w:proofErr w:type="spellStart"/>
+            <w:r>
+              <w:rPr>
+                <w:rFonts w:cs="Helvetica"/>
+                <w:b w:val="0"/>
+                <w:bCs w:val="0"/>
+                <w:sz w:val="15"/>
+                <w:szCs w:val="28"/>
+              </w:rPr>
+              <w:t>uvvm_fifo_</w:t>
+            </w:r>
+            <w:proofErr w:type="gramStart"/>
+            <w:r>
+              <w:rPr>
+                <w:rFonts w:cs="Helvetica"/>
+                <w:b w:val="0"/>
+                <w:bCs w:val="0"/>
+                <w:sz w:val="15"/>
+                <w:szCs w:val="28"/>
+              </w:rPr>
+              <w:t>deallocate</w:t>
+            </w:r>
+            <w:proofErr w:type="spellEnd"/>
+            <w:r>
+              <w:rPr>
+                <w:rFonts w:cs="Helvetica"/>
+                <w:b w:val="0"/>
+                <w:bCs w:val="0"/>
+                <w:sz w:val="15"/>
+                <w:szCs w:val="28"/>
+              </w:rPr>
+              <w:t>(</w:t>
+            </w:r>
+            <w:proofErr w:type="gramEnd"/>
+            <w:r>
+              <w:rPr>
+                <w:rFonts w:cs="Helvetica"/>
+                <w:b w:val="0"/>
+                <w:bCs w:val="0"/>
+                <w:sz w:val="15"/>
+                <w:szCs w:val="28"/>
+              </w:rPr>
+              <w:t>VOID</w:t>
             </w:r>
             <w:r>
               <w:rPr>
@@ -2800,7 +3117,7 @@
     </w:p>
     <w:p>
       <w:pPr>
-        <w:pStyle w:val="Undertittel"/>
+        <w:pStyle w:val="Subtitle"/>
         <w:spacing w:after="40"/>
         <w:rPr>
           <w:b/>
@@ -3416,7 +3733,7 @@
     <w:p/>
     <w:p>
       <w:pPr>
-        <w:pStyle w:val="Undertittel"/>
+        <w:pStyle w:val="Subtitle"/>
         <w:rPr>
           <w:rFonts w:ascii="Helvetica" w:hAnsi="Helvetica" w:cs="Helvetica"/>
           <w:sz w:val="40"/>
@@ -3426,7 +3743,7 @@
     </w:p>
     <w:p>
       <w:pPr>
-        <w:pStyle w:val="Undertittel"/>
+        <w:pStyle w:val="Subtitle"/>
         <w:rPr>
           <w:rFonts w:ascii="Helvetica" w:hAnsi="Helvetica" w:cs="Helvetica"/>
           <w:sz w:val="40"/>
@@ -3503,7 +3820,7 @@
     </w:p>
     <w:p>
       <w:pPr>
-        <w:pStyle w:val="Overskrift1"/>
+        <w:pStyle w:val="Heading1"/>
         <w:rPr>
           <w:rFonts w:ascii="Helvetica" w:hAnsi="Helvetica" w:cs="Helvetica"/>
         </w:rPr>
@@ -3844,7 +4161,7 @@
                 <w:sz w:val="15"/>
                 <w:szCs w:val="15"/>
               </w:rPr>
-              <w:t xml:space="preserve">UVVM FIFIO call will allocate space in the FIFO buffer. If no </w:t>
+              <w:t xml:space="preserve">UVVM FIFO call will allocate space in the FIFO buffer. If no </w:t>
             </w:r>
             <w:proofErr w:type="spellStart"/>
             <w:r>
@@ -5109,7 +5426,7 @@
               <w:tabs>
                 <w:tab w:val="left" w:pos="4820"/>
               </w:tabs>
-              <w:spacing w:line="276" w:lineRule="auto"/>
+              <w:spacing w:line="360" w:lineRule="auto"/>
               <w:rPr>
                 <w:rFonts w:ascii="Courier New" w:hAnsi="Courier New" w:cs="Courier New"/>
                 <w:sz w:val="15"/>
@@ -5157,27 +5474,6 @@
                 <w:szCs w:val="15"/>
               </w:rPr>
               <w:t xml:space="preserve">); </w:t>
-            </w:r>
-          </w:p>
-          <w:p>
-            <w:pPr>
-              <w:tabs>
-                <w:tab w:val="left" w:pos="4820"/>
-              </w:tabs>
-              <w:spacing w:line="276" w:lineRule="auto"/>
-              <w:rPr>
-                <w:rFonts w:cs="Helvetica"/>
-                <w:sz w:val="15"/>
-                <w:szCs w:val="15"/>
-              </w:rPr>
-            </w:pPr>
-            <w:r>
-              <w:rPr>
-                <w:rFonts w:ascii="Courier New" w:hAnsi="Courier New" w:cs="Courier New"/>
-                <w:sz w:val="15"/>
-                <w:szCs w:val="15"/>
-              </w:rPr>
-              <w:t xml:space="preserve">    </w:t>
             </w:r>
           </w:p>
         </w:tc>
@@ -5488,7 +5784,7 @@
               <w:tabs>
                 <w:tab w:val="left" w:pos="4820"/>
               </w:tabs>
-              <w:spacing w:line="276" w:lineRule="auto"/>
+              <w:spacing w:line="360" w:lineRule="auto"/>
               <w:rPr>
                 <w:rFonts w:ascii="Courier New" w:hAnsi="Courier New" w:cs="Courier New"/>
                 <w:sz w:val="15"/>
@@ -5579,21 +5875,8 @@
                 <w:sz w:val="15"/>
                 <w:szCs w:val="15"/>
               </w:rPr>
-              <w:t xml:space="preserve">); </w:t>
-            </w:r>
-          </w:p>
-          <w:p>
-            <w:pPr>
-              <w:tabs>
-                <w:tab w:val="left" w:pos="4820"/>
-              </w:tabs>
-              <w:spacing w:line="276" w:lineRule="auto"/>
-              <w:rPr>
-                <w:rFonts w:cs="Helvetica"/>
-                <w:sz w:val="15"/>
-                <w:szCs w:val="15"/>
-              </w:rPr>
-            </w:pPr>
+              <w:t>);</w:t>
+            </w:r>
           </w:p>
         </w:tc>
       </w:tr>
@@ -5851,7 +6134,7 @@
               <w:tabs>
                 <w:tab w:val="left" w:pos="4820"/>
               </w:tabs>
-              <w:spacing w:line="276" w:lineRule="auto"/>
+              <w:spacing w:line="360" w:lineRule="auto"/>
               <w:rPr>
                 <w:rFonts w:ascii="Courier New" w:hAnsi="Courier New" w:cs="Courier New"/>
                 <w:sz w:val="15"/>
@@ -5920,7 +6203,6 @@
               </w:rPr>
               <w:t>(</w:t>
             </w:r>
-            <w:proofErr w:type="spellStart"/>
             <w:r>
               <w:rPr>
                 <w:rFonts w:ascii="Courier New" w:hAnsi="Courier New" w:cs="Courier New"/>
@@ -5929,28 +6211,14 @@
               </w:rPr>
               <w:t>C_BUFFER_IDX</w:t>
             </w:r>
-            <w:proofErr w:type="spellEnd"/>
             <w:r>
               <w:rPr>
                 <w:rFonts w:ascii="Courier New" w:hAnsi="Courier New" w:cs="Courier New"/>
                 <w:sz w:val="15"/>
                 <w:szCs w:val="15"/>
               </w:rPr>
-              <w:t xml:space="preserve">); </w:t>
-            </w:r>
-          </w:p>
-          <w:p>
-            <w:pPr>
-              <w:tabs>
-                <w:tab w:val="left" w:pos="4820"/>
-              </w:tabs>
-              <w:spacing w:line="276" w:lineRule="auto"/>
-              <w:rPr>
-                <w:rFonts w:cs="Helvetica"/>
-                <w:sz w:val="15"/>
-                <w:szCs w:val="15"/>
-              </w:rPr>
-            </w:pPr>
+              <w:t>);</w:t>
+            </w:r>
           </w:p>
         </w:tc>
       </w:tr>
@@ -6190,6 +6458,7 @@
               <w:tabs>
                 <w:tab w:val="left" w:pos="4820"/>
               </w:tabs>
+              <w:spacing w:line="360" w:lineRule="auto"/>
               <w:rPr>
                 <w:rFonts w:ascii="Courier New" w:hAnsi="Courier New" w:cs="Courier New"/>
                 <w:sz w:val="15"/>
@@ -6258,7 +6527,6 @@
               </w:rPr>
               <w:t>(</w:t>
             </w:r>
-            <w:proofErr w:type="spellStart"/>
             <w:r>
               <w:rPr>
                 <w:rFonts w:ascii="Courier New" w:hAnsi="Courier New" w:cs="Courier New"/>
@@ -6267,7 +6535,6 @@
               </w:rPr>
               <w:t>C_BUFFER_IDX</w:t>
             </w:r>
-            <w:proofErr w:type="spellEnd"/>
             <w:r>
               <w:rPr>
                 <w:rFonts w:ascii="Courier New" w:hAnsi="Courier New" w:cs="Courier New"/>
@@ -6276,18 +6543,6 @@
               </w:rPr>
               <w:t>);</w:t>
             </w:r>
-          </w:p>
-          <w:p>
-            <w:pPr>
-              <w:tabs>
-                <w:tab w:val="left" w:pos="4820"/>
-              </w:tabs>
-              <w:rPr>
-                <w:rFonts w:cs="Helvetica"/>
-                <w:sz w:val="15"/>
-                <w:szCs w:val="15"/>
-              </w:rPr>
-            </w:pPr>
           </w:p>
         </w:tc>
       </w:tr>
@@ -6544,6 +6799,7 @@
               <w:tabs>
                 <w:tab w:val="left" w:pos="4820"/>
               </w:tabs>
+              <w:spacing w:line="360" w:lineRule="auto"/>
               <w:rPr>
                 <w:rFonts w:ascii="Courier New" w:hAnsi="Courier New" w:cs="Courier New"/>
                 <w:sz w:val="15"/>
@@ -6612,37 +6868,342 @@
               </w:rPr>
               <w:t>(</w:t>
             </w:r>
+            <w:r>
+              <w:rPr>
+                <w:rFonts w:ascii="Courier New" w:hAnsi="Courier New" w:cs="Courier New"/>
+                <w:sz w:val="15"/>
+                <w:szCs w:val="15"/>
+              </w:rPr>
+              <w:t>C_BUFFER_IDX</w:t>
+            </w:r>
+            <w:r>
+              <w:rPr>
+                <w:rFonts w:ascii="Courier New" w:hAnsi="Courier New" w:cs="Courier New"/>
+                <w:sz w:val="15"/>
+                <w:szCs w:val="15"/>
+              </w:rPr>
+              <w:t xml:space="preserve">); </w:t>
+            </w:r>
+          </w:p>
+        </w:tc>
+      </w:tr>
+      <w:tr>
+        <w:trPr>
+          <w:cantSplit/>
+        </w:trPr>
+        <w:tc>
+          <w:tcPr>
+            <w:tcW w:w="2830" w:type="dxa"/>
+            <w:tcBorders>
+              <w:top w:val="single" w:sz="4" w:space="0" w:color="auto"/>
+              <w:left w:val="nil"/>
+              <w:bottom w:val="single" w:sz="4" w:space="0" w:color="auto"/>
+              <w:right w:val="nil"/>
+            </w:tcBorders>
+            <w:shd w:val="clear" w:color="auto" w:fill="auto"/>
+          </w:tcPr>
+          <w:p>
+            <w:pPr>
+              <w:tabs>
+                <w:tab w:val="left" w:pos="4820"/>
+              </w:tabs>
+              <w:spacing w:line="276" w:lineRule="auto"/>
+              <w:rPr>
+                <w:rFonts w:cs="Helvetica"/>
+                <w:b/>
+                <w:szCs w:val="14"/>
+              </w:rPr>
+            </w:pPr>
             <w:proofErr w:type="spellStart"/>
             <w:r>
               <w:rPr>
-                <w:rFonts w:ascii="Courier New" w:hAnsi="Courier New" w:cs="Courier New"/>
-                <w:sz w:val="15"/>
-                <w:szCs w:val="15"/>
-              </w:rPr>
-              <w:t>C_BUFFER_IDX</w:t>
+                <w:rFonts w:cs="Helvetica"/>
+                <w:b/>
+                <w:szCs w:val="14"/>
+              </w:rPr>
+              <w:t>uvvm_fifo_</w:t>
+            </w:r>
+            <w:proofErr w:type="gramStart"/>
+            <w:r>
+              <w:rPr>
+                <w:rFonts w:cs="Helvetica"/>
+                <w:b/>
+                <w:szCs w:val="14"/>
+              </w:rPr>
+              <w:t>deallocate</w:t>
             </w:r>
             <w:proofErr w:type="spellEnd"/>
             <w:r>
               <w:rPr>
-                <w:rFonts w:ascii="Courier New" w:hAnsi="Courier New" w:cs="Courier New"/>
-                <w:sz w:val="15"/>
-                <w:szCs w:val="15"/>
-              </w:rPr>
-              <w:t xml:space="preserve">); </w:t>
-            </w:r>
+                <w:rFonts w:cs="Helvetica"/>
+                <w:b/>
+                <w:szCs w:val="14"/>
+              </w:rPr>
+              <w:t>(</w:t>
+            </w:r>
+            <w:proofErr w:type="gramEnd"/>
+            <w:r>
+              <w:rPr>
+                <w:rFonts w:cs="Helvetica"/>
+                <w:b/>
+                <w:szCs w:val="14"/>
+              </w:rPr>
+              <w:t>)</w:t>
+            </w:r>
+          </w:p>
+        </w:tc>
+        <w:tc>
+          <w:tcPr>
+            <w:tcW w:w="12299" w:type="dxa"/>
+            <w:tcBorders>
+              <w:top w:val="single" w:sz="4" w:space="0" w:color="auto"/>
+              <w:left w:val="nil"/>
+              <w:bottom w:val="single" w:sz="4" w:space="0" w:color="auto"/>
+              <w:right w:val="nil"/>
+            </w:tcBorders>
+            <w:shd w:val="clear" w:color="auto" w:fill="auto"/>
+            <w:vAlign w:val="center"/>
+          </w:tcPr>
+          <w:p>
+            <w:pPr>
+              <w:tabs>
+                <w:tab w:val="left" w:pos="4820"/>
+              </w:tabs>
+              <w:rPr>
+                <w:rFonts w:cs="Helvetica"/>
+                <w:sz w:val="15"/>
+                <w:szCs w:val="15"/>
+              </w:rPr>
+            </w:pPr>
           </w:p>
           <w:p>
             <w:pPr>
               <w:tabs>
                 <w:tab w:val="left" w:pos="4820"/>
               </w:tabs>
-              <w:spacing w:line="276" w:lineRule="auto"/>
-              <w:rPr>
-                <w:rFonts w:cs="Helvetica"/>
+              <w:rPr>
+                <w:rFonts w:cs="Helvetica"/>
+                <w:b/>
+                <w:bCs/>
                 <w:sz w:val="15"/>
                 <w:szCs w:val="15"/>
               </w:rPr>
             </w:pPr>
+            <w:proofErr w:type="spellStart"/>
+            <w:r>
+              <w:rPr>
+                <w:rFonts w:cs="Helvetica"/>
+                <w:b/>
+                <w:bCs/>
+                <w:sz w:val="15"/>
+                <w:szCs w:val="15"/>
+              </w:rPr>
+              <w:t>uvvm_fifo_</w:t>
+            </w:r>
+            <w:proofErr w:type="gramStart"/>
+            <w:r>
+              <w:rPr>
+                <w:rFonts w:cs="Helvetica"/>
+                <w:b/>
+                <w:bCs/>
+                <w:sz w:val="15"/>
+                <w:szCs w:val="15"/>
+              </w:rPr>
+              <w:t>deallocate</w:t>
+            </w:r>
+            <w:proofErr w:type="spellEnd"/>
+            <w:r>
+              <w:rPr>
+                <w:rFonts w:cs="Helvetica"/>
+                <w:b/>
+                <w:bCs/>
+                <w:sz w:val="15"/>
+                <w:szCs w:val="15"/>
+              </w:rPr>
+              <w:t>(</w:t>
+            </w:r>
+            <w:proofErr w:type="gramEnd"/>
+            <w:r>
+              <w:rPr>
+                <w:rFonts w:cs="Helvetica"/>
+                <w:b/>
+                <w:bCs/>
+                <w:sz w:val="15"/>
+                <w:szCs w:val="15"/>
+              </w:rPr>
+              <w:t>VOID)</w:t>
+            </w:r>
+          </w:p>
+          <w:p>
+            <w:pPr>
+              <w:tabs>
+                <w:tab w:val="left" w:pos="4820"/>
+              </w:tabs>
+              <w:rPr>
+                <w:rFonts w:cs="Helvetica"/>
+                <w:sz w:val="15"/>
+                <w:szCs w:val="15"/>
+              </w:rPr>
+            </w:pPr>
+          </w:p>
+          <w:p>
+            <w:pPr>
+              <w:tabs>
+                <w:tab w:val="left" w:pos="4820"/>
+              </w:tabs>
+              <w:rPr>
+                <w:rFonts w:cs="Helvetica"/>
+                <w:sz w:val="15"/>
+                <w:szCs w:val="15"/>
+              </w:rPr>
+            </w:pPr>
+            <w:r>
+              <w:rPr>
+                <w:rFonts w:cs="Helvetica"/>
+                <w:sz w:val="15"/>
+                <w:szCs w:val="15"/>
+              </w:rPr>
+              <w:t>T</w:t>
+            </w:r>
+            <w:r>
+              <w:rPr>
+                <w:rFonts w:cs="Helvetica"/>
+                <w:sz w:val="15"/>
+                <w:szCs w:val="15"/>
+              </w:rPr>
+              <w:t>his function deallocates the FIFO buffer, all the FI</w:t>
+            </w:r>
+            <w:bookmarkStart w:id="8" w:name="_GoBack"/>
+            <w:bookmarkEnd w:id="8"/>
+            <w:r>
+              <w:rPr>
+                <w:rFonts w:cs="Helvetica"/>
+                <w:sz w:val="15"/>
+                <w:szCs w:val="15"/>
+              </w:rPr>
+              <w:t xml:space="preserve">FO pointers </w:t>
+            </w:r>
+            <w:r>
+              <w:rPr>
+                <w:rFonts w:cs="Helvetica"/>
+                <w:sz w:val="15"/>
+                <w:szCs w:val="15"/>
+              </w:rPr>
+              <w:t>are</w:t>
+            </w:r>
+            <w:r>
+              <w:rPr>
+                <w:rFonts w:cs="Helvetica"/>
+                <w:sz w:val="15"/>
+                <w:szCs w:val="15"/>
+              </w:rPr>
+              <w:t xml:space="preserve"> reset.</w:t>
+            </w:r>
+          </w:p>
+          <w:p>
+            <w:pPr>
+              <w:tabs>
+                <w:tab w:val="left" w:pos="4820"/>
+              </w:tabs>
+              <w:rPr>
+                <w:rFonts w:cs="Helvetica"/>
+                <w:sz w:val="15"/>
+                <w:szCs w:val="15"/>
+              </w:rPr>
+            </w:pPr>
+          </w:p>
+          <w:p>
+            <w:pPr>
+              <w:tabs>
+                <w:tab w:val="left" w:pos="4820"/>
+              </w:tabs>
+              <w:rPr>
+                <w:rFonts w:cs="Helvetica"/>
+                <w:sz w:val="15"/>
+                <w:szCs w:val="15"/>
+              </w:rPr>
+            </w:pPr>
+            <w:r>
+              <w:rPr>
+                <w:rFonts w:cs="Helvetica"/>
+                <w:sz w:val="15"/>
+                <w:szCs w:val="15"/>
+              </w:rPr>
+              <w:t>Example:</w:t>
+            </w:r>
+            <w:r>
+              <w:rPr>
+                <w:rFonts w:cs="Helvetica"/>
+                <w:sz w:val="15"/>
+                <w:szCs w:val="15"/>
+              </w:rPr>
+              <w:t xml:space="preserve">  </w:t>
+            </w:r>
+          </w:p>
+          <w:p>
+            <w:pPr>
+              <w:tabs>
+                <w:tab w:val="left" w:pos="4820"/>
+              </w:tabs>
+              <w:spacing w:line="360" w:lineRule="auto"/>
+              <w:rPr>
+                <w:rFonts w:cs="Helvetica"/>
+                <w:sz w:val="15"/>
+                <w:szCs w:val="15"/>
+              </w:rPr>
+            </w:pPr>
+            <w:r>
+              <w:rPr>
+                <w:rFonts w:ascii="Courier New" w:hAnsi="Courier New" w:cs="Courier New"/>
+                <w:sz w:val="15"/>
+                <w:szCs w:val="15"/>
+              </w:rPr>
+              <w:t xml:space="preserve">    </w:t>
+            </w:r>
+            <w:proofErr w:type="spellStart"/>
+            <w:r>
+              <w:rPr>
+                <w:rFonts w:ascii="Courier New" w:hAnsi="Courier New" w:cs="Courier New"/>
+                <w:sz w:val="15"/>
+                <w:szCs w:val="15"/>
+              </w:rPr>
+              <w:t>uvvm_fifo_</w:t>
+            </w:r>
+            <w:proofErr w:type="gramStart"/>
+            <w:r>
+              <w:rPr>
+                <w:rFonts w:ascii="Courier New" w:hAnsi="Courier New" w:cs="Courier New"/>
+                <w:sz w:val="15"/>
+                <w:szCs w:val="15"/>
+              </w:rPr>
+              <w:t>deallocate</w:t>
+            </w:r>
+            <w:proofErr w:type="spellEnd"/>
+            <w:r>
+              <w:rPr>
+                <w:rFonts w:ascii="Courier New" w:hAnsi="Courier New" w:cs="Courier New"/>
+                <w:sz w:val="15"/>
+                <w:szCs w:val="15"/>
+              </w:rPr>
+              <w:t>(</w:t>
+            </w:r>
+            <w:proofErr w:type="gramEnd"/>
+            <w:r>
+              <w:rPr>
+                <w:rFonts w:ascii="Courier New" w:hAnsi="Courier New" w:cs="Courier New"/>
+                <w:sz w:val="15"/>
+                <w:szCs w:val="15"/>
+              </w:rPr>
+              <w:t>VOID);</w:t>
+            </w:r>
+            <w:r>
+              <w:rPr>
+                <w:rFonts w:cs="Helvetica"/>
+                <w:sz w:val="15"/>
+                <w:szCs w:val="15"/>
+              </w:rPr>
+              <w:t xml:space="preserve"> </w:t>
+            </w:r>
           </w:p>
         </w:tc>
       </w:tr>
@@ -6668,41 +7229,6 @@
           <w:szCs w:val="16"/>
         </w:rPr>
       </w:pPr>
-    </w:p>
-    <w:p>
-      <w:pPr>
-        <w:rPr>
-          <w:rFonts w:ascii="Helvetica Neue Thin" w:hAnsi="Helvetica Neue Thin"/>
-          <w:i/>
-          <w:iCs/>
-          <w:sz w:val="14"/>
-          <w:szCs w:val="16"/>
-        </w:rPr>
-      </w:pPr>
-    </w:p>
-    <w:p>
-      <w:pPr>
-        <w:rPr>
-          <w:rFonts w:ascii="Helvetica Neue Thin" w:hAnsi="Helvetica Neue Thin"/>
-          <w:i/>
-          <w:iCs/>
-          <w:sz w:val="14"/>
-          <w:szCs w:val="16"/>
-        </w:rPr>
-      </w:pPr>
-    </w:p>
-    <w:p>
-      <w:pPr>
-        <w:rPr>
-          <w:rFonts w:ascii="Helvetica Neue Thin" w:hAnsi="Helvetica Neue Thin"/>
-          <w:i/>
-          <w:iCs/>
-          <w:sz w:val="14"/>
-          <w:szCs w:val="16"/>
-        </w:rPr>
-      </w:pPr>
-      <w:bookmarkStart w:id="8" w:name="_GoBack"/>
-      <w:bookmarkEnd w:id="8"/>
     </w:p>
     <w:p>
       <w:pPr>
@@ -7074,34 +7600,34 @@
 <w:ftr xmlns:wpc="http://schemas.microsoft.com/office/word/2010/wordprocessingCanvas" xmlns:cx="http://schemas.microsoft.com/office/drawing/2014/chartex" xmlns:cx1="http://schemas.microsoft.com/office/drawing/2015/9/8/chartex" xmlns:cx2="http://schemas.microsoft.com/office/drawing/2015/10/21/chartex" xmlns:cx3="http://schemas.microsoft.com/office/drawing/2016/5/9/chartex" xmlns:cx4="http://schemas.microsoft.com/office/drawing/2016/5/10/chartex" xmlns:cx5="http://schemas.microsoft.com/office/drawing/2016/5/11/chartex" xmlns:cx6="http://schemas.microsoft.com/office/drawing/2016/5/12/chartex" xmlns:cx7="http://schemas.microsoft.com/office/drawing/2016/5/13/chartex" xmlns:cx8="http://schemas.microsoft.com/office/drawing/2016/5/14/chartex" xmlns:mc="http://schemas.openxmlformats.org/markup-compatibility/2006" xmlns:aink="http://schemas.microsoft.com/office/drawing/2016/ink" xmlns:am3d="http://schemas.microsoft.com/office/drawing/2017/model3d" xmlns:o="urn:schemas-microsoft-com:office:office" xmlns:r="http://schemas.openxmlformats.org/officeDocument/2006/relationships" xmlns:m="http://schemas.openxmlformats.org/officeDocument/2006/math" xmlns:v="urn:schemas-microsoft-com:vml" xmlns:wp14="http://schemas.microsoft.com/office/word/2010/wordprocessingDrawing" xmlns:wp="http://schemas.openxmlformats.org/drawingml/2006/wordprocessingDrawing" xmlns:w10="urn:schemas-microsoft-com:office:word" xmlns:w="http://schemas.openxmlformats.org/wordprocessingml/2006/main" xmlns:w14="http://schemas.microsoft.com/office/word/2010/wordml" xmlns:w15="http://schemas.microsoft.com/office/word/2012/wordml" xmlns:w16cid="http://schemas.microsoft.com/office/word/2016/wordml/cid" xmlns:w16se="http://schemas.microsoft.com/office/word/2015/wordml/symex" xmlns:wpg="http://schemas.microsoft.com/office/word/2010/wordprocessingGroup" xmlns:wpi="http://schemas.microsoft.com/office/word/2010/wordprocessingInk" xmlns:wne="http://schemas.microsoft.com/office/word/2006/wordml" xmlns:wps="http://schemas.microsoft.com/office/word/2010/wordprocessingShape" mc:Ignorable="w14 w15 w16se w16cid wp14">
   <w:p>
     <w:pPr>
-      <w:pStyle w:val="Bunntekst"/>
+      <w:pStyle w:val="Footer"/>
       <w:framePr w:wrap="none" w:vAnchor="text" w:hAnchor="margin" w:xAlign="right" w:y="1"/>
       <w:rPr>
-        <w:rStyle w:val="Sidetall"/>
+        <w:rStyle w:val="PageNumber"/>
       </w:rPr>
     </w:pPr>
     <w:r>
       <w:rPr>
-        <w:rStyle w:val="Sidetall"/>
+        <w:rStyle w:val="PageNumber"/>
       </w:rPr>
       <w:fldChar w:fldCharType="begin"/>
     </w:r>
     <w:r>
       <w:rPr>
-        <w:rStyle w:val="Sidetall"/>
+        <w:rStyle w:val="PageNumber"/>
       </w:rPr>
       <w:instrText xml:space="preserve">PAGE  </w:instrText>
     </w:r>
     <w:r>
       <w:rPr>
-        <w:rStyle w:val="Sidetall"/>
+        <w:rStyle w:val="PageNumber"/>
       </w:rPr>
       <w:fldChar w:fldCharType="end"/>
     </w:r>
   </w:p>
   <w:p>
     <w:pPr>
-      <w:pStyle w:val="Bunntekst"/>
+      <w:pStyle w:val="Footer"/>
       <w:ind w:right="360"/>
     </w:pPr>
   </w:p>
@@ -7112,10 +7638,10 @@
 <w:ftr xmlns:wpc="http://schemas.microsoft.com/office/word/2010/wordprocessingCanvas" xmlns:cx="http://schemas.microsoft.com/office/drawing/2014/chartex" xmlns:cx1="http://schemas.microsoft.com/office/drawing/2015/9/8/chartex" xmlns:cx2="http://schemas.microsoft.com/office/drawing/2015/10/21/chartex" xmlns:cx3="http://schemas.microsoft.com/office/drawing/2016/5/9/chartex" xmlns:cx4="http://schemas.microsoft.com/office/drawing/2016/5/10/chartex" xmlns:cx5="http://schemas.microsoft.com/office/drawing/2016/5/11/chartex" xmlns:cx6="http://schemas.microsoft.com/office/drawing/2016/5/12/chartex" xmlns:cx7="http://schemas.microsoft.com/office/drawing/2016/5/13/chartex" xmlns:cx8="http://schemas.microsoft.com/office/drawing/2016/5/14/chartex" xmlns:mc="http://schemas.openxmlformats.org/markup-compatibility/2006" xmlns:aink="http://schemas.microsoft.com/office/drawing/2016/ink" xmlns:am3d="http://schemas.microsoft.com/office/drawing/2017/model3d" xmlns:o="urn:schemas-microsoft-com:office:office" xmlns:r="http://schemas.openxmlformats.org/officeDocument/2006/relationships" xmlns:m="http://schemas.openxmlformats.org/officeDocument/2006/math" xmlns:v="urn:schemas-microsoft-com:vml" xmlns:wp14="http://schemas.microsoft.com/office/word/2010/wordprocessingDrawing" xmlns:wp="http://schemas.openxmlformats.org/drawingml/2006/wordprocessingDrawing" xmlns:w10="urn:schemas-microsoft-com:office:word" xmlns:w="http://schemas.openxmlformats.org/wordprocessingml/2006/main" xmlns:w14="http://schemas.microsoft.com/office/word/2010/wordml" xmlns:w15="http://schemas.microsoft.com/office/word/2012/wordml" xmlns:w16cid="http://schemas.microsoft.com/office/word/2016/wordml/cid" xmlns:w16se="http://schemas.microsoft.com/office/word/2015/wordml/symex" xmlns:wpg="http://schemas.microsoft.com/office/word/2010/wordprocessingGroup" xmlns:wpi="http://schemas.microsoft.com/office/word/2010/wordprocessingInk" xmlns:wne="http://schemas.microsoft.com/office/word/2006/wordml" xmlns:wps="http://schemas.microsoft.com/office/word/2010/wordprocessingShape" mc:Ignorable="w14 w15 w16se w16cid wp14">
   <w:p>
     <w:pPr>
-      <w:pStyle w:val="Bunntekst"/>
+      <w:pStyle w:val="Footer"/>
       <w:framePr w:wrap="none" w:vAnchor="text" w:hAnchor="margin" w:xAlign="right" w:y="1"/>
       <w:rPr>
-        <w:rStyle w:val="Sidetall"/>
+        <w:rStyle w:val="PageNumber"/>
         <w:rFonts w:ascii="Helvetica" w:hAnsi="Helvetica" w:cs="Helvetica"/>
         <w:color w:val="1381C4"/>
         <w:sz w:val="14"/>
@@ -7123,7 +7649,7 @@
     </w:pPr>
     <w:r>
       <w:rPr>
-        <w:rStyle w:val="Sidetall"/>
+        <w:rStyle w:val="PageNumber"/>
         <w:rFonts w:ascii="Helvetica" w:hAnsi="Helvetica" w:cs="Helvetica"/>
         <w:color w:val="1381C4"/>
         <w:sz w:val="14"/>
@@ -7132,7 +7658,7 @@
     </w:r>
     <w:r>
       <w:rPr>
-        <w:rStyle w:val="Sidetall"/>
+        <w:rStyle w:val="PageNumber"/>
         <w:rFonts w:ascii="Helvetica" w:hAnsi="Helvetica" w:cs="Helvetica"/>
         <w:color w:val="1381C4"/>
         <w:sz w:val="14"/>
@@ -7141,7 +7667,7 @@
     </w:r>
     <w:r>
       <w:rPr>
-        <w:rStyle w:val="Sidetall"/>
+        <w:rStyle w:val="PageNumber"/>
         <w:rFonts w:ascii="Helvetica" w:hAnsi="Helvetica" w:cs="Helvetica"/>
         <w:color w:val="1381C4"/>
         <w:sz w:val="14"/>
@@ -7150,7 +7676,7 @@
     </w:r>
     <w:r>
       <w:rPr>
-        <w:rStyle w:val="Sidetall"/>
+        <w:rStyle w:val="PageNumber"/>
         <w:rFonts w:cs="Helvetica"/>
         <w:color w:val="1381C4"/>
         <w:sz w:val="14"/>
@@ -7159,7 +7685,7 @@
     </w:r>
     <w:r>
       <w:rPr>
-        <w:rStyle w:val="Sidetall"/>
+        <w:rStyle w:val="PageNumber"/>
         <w:rFonts w:ascii="Helvetica" w:hAnsi="Helvetica" w:cs="Helvetica"/>
         <w:color w:val="1381C4"/>
         <w:sz w:val="14"/>
@@ -7168,7 +7694,7 @@
     </w:r>
     <w:r>
       <w:rPr>
-        <w:rStyle w:val="Sidetall"/>
+        <w:rStyle w:val="PageNumber"/>
         <w:rFonts w:ascii="Helvetica" w:hAnsi="Helvetica" w:cs="Helvetica"/>
         <w:color w:val="1381C4"/>
         <w:sz w:val="14"/>
@@ -7177,7 +7703,7 @@
     </w:r>
     <w:r>
       <w:rPr>
-        <w:rStyle w:val="Sidetall"/>
+        <w:rStyle w:val="PageNumber"/>
         <w:rFonts w:ascii="Helvetica" w:hAnsi="Helvetica" w:cs="Helvetica"/>
         <w:color w:val="1381C4"/>
         <w:sz w:val="14"/>
@@ -7186,7 +7712,7 @@
     </w:r>
     <w:r>
       <w:rPr>
-        <w:rStyle w:val="Sidetall"/>
+        <w:rStyle w:val="PageNumber"/>
         <w:rFonts w:ascii="Helvetica" w:hAnsi="Helvetica" w:cs="Helvetica"/>
         <w:color w:val="1381C4"/>
         <w:sz w:val="14"/>
@@ -7195,7 +7721,7 @@
     </w:r>
     <w:r>
       <w:rPr>
-        <w:rStyle w:val="Sidetall"/>
+        <w:rStyle w:val="PageNumber"/>
         <w:rFonts w:ascii="Helvetica" w:hAnsi="Helvetica" w:cs="Helvetica"/>
         <w:color w:val="1381C4"/>
         <w:sz w:val="14"/>
@@ -7204,7 +7730,7 @@
     </w:r>
     <w:r>
       <w:rPr>
-        <w:rStyle w:val="Sidetall"/>
+        <w:rStyle w:val="PageNumber"/>
         <w:rFonts w:cs="Helvetica"/>
         <w:color w:val="1381C4"/>
         <w:sz w:val="14"/>
@@ -7213,7 +7739,7 @@
     </w:r>
     <w:r>
       <w:rPr>
-        <w:rStyle w:val="Sidetall"/>
+        <w:rStyle w:val="PageNumber"/>
         <w:rFonts w:ascii="Helvetica" w:hAnsi="Helvetica" w:cs="Helvetica"/>
         <w:color w:val="1381C4"/>
         <w:sz w:val="14"/>
@@ -7222,7 +7748,7 @@
     </w:r>
     <w:r>
       <w:rPr>
-        <w:rStyle w:val="Sidetall"/>
+        <w:rStyle w:val="PageNumber"/>
         <w:rFonts w:ascii="Helvetica" w:hAnsi="Helvetica" w:cs="Helvetica"/>
         <w:color w:val="1381C4"/>
         <w:sz w:val="14"/>
@@ -7258,7 +7784,7 @@
         </w:tcPr>
         <w:p>
           <w:pPr>
-            <w:pStyle w:val="Bunntekst"/>
+            <w:pStyle w:val="Footer"/>
             <w:tabs>
               <w:tab w:val="clear" w:pos="4153"/>
               <w:tab w:val="clear" w:pos="8306"/>
@@ -7300,7 +7826,7 @@
         </w:tcPr>
         <w:p>
           <w:pPr>
-            <w:pStyle w:val="Bunntekst"/>
+            <w:pStyle w:val="Footer"/>
             <w:tabs>
               <w:tab w:val="clear" w:pos="4153"/>
               <w:tab w:val="clear" w:pos="8306"/>
@@ -7387,7 +7913,7 @@
               <w:sz w:val="14"/>
               <w:lang w:val="en-US"/>
             </w:rPr>
-            <w:t>2019-12-03</w:t>
+            <w:t>2020-01-07</w:t>
           </w:r>
           <w:r>
             <w:rPr>
@@ -7407,7 +7933,7 @@
         </w:tcPr>
         <w:p>
           <w:pPr>
-            <w:pStyle w:val="Bunntekst"/>
+            <w:pStyle w:val="Footer"/>
             <w:tabs>
               <w:tab w:val="clear" w:pos="4153"/>
               <w:tab w:val="clear" w:pos="8306"/>
@@ -7420,18 +7946,38 @@
               <w:lang w:val="sq-AL"/>
             </w:rPr>
           </w:pPr>
-          <w:hyperlink r:id="rId1" w:history="1">
-            <w:r>
-              <w:rPr>
-                <w:rStyle w:val="Hyperkobling"/>
-                <w:rFonts w:cs="Arial"/>
-                <w:color w:val="1381C4"/>
-                <w:sz w:val="14"/>
-                <w:lang w:val="sq-AL"/>
-              </w:rPr>
-              <w:t>support@bitvis.no</w:t>
-            </w:r>
-          </w:hyperlink>
+          <w:r>
+            <w:fldChar w:fldCharType="begin"/>
+          </w:r>
+          <w:r>
+            <w:rPr>
+              <w:lang w:val="sq-AL"/>
+            </w:rPr>
+            <w:instrText xml:space="preserve"> HYPERLINK "mailto:support@bitvis.no" </w:instrText>
+          </w:r>
+          <w:r>
+            <w:fldChar w:fldCharType="separate"/>
+          </w:r>
+          <w:r>
+            <w:rPr>
+              <w:rStyle w:val="Hyperlink"/>
+              <w:rFonts w:cs="Arial"/>
+              <w:color w:val="1381C4"/>
+              <w:sz w:val="14"/>
+              <w:lang w:val="sq-AL"/>
+            </w:rPr>
+            <w:t>support@bitvis.no</w:t>
+          </w:r>
+          <w:r>
+            <w:rPr>
+              <w:rStyle w:val="Hyperlink"/>
+              <w:rFonts w:cs="Arial"/>
+              <w:color w:val="1381C4"/>
+              <w:sz w:val="14"/>
+              <w:lang w:val="sq-AL"/>
+            </w:rPr>
+            <w:fldChar w:fldCharType="end"/>
+          </w:r>
           <w:r>
             <w:rPr>
               <w:rFonts w:ascii="Helvetica" w:hAnsi="Helvetica" w:cs="Arial"/>
@@ -7453,7 +7999,7 @@
           </w:r>
           <w:r>
             <w:rPr>
-              <w:rStyle w:val="Hyperkobling"/>
+              <w:rStyle w:val="Hyperlink"/>
               <w:rFonts w:cs="Arial"/>
               <w:color w:val="1381C4"/>
               <w:sz w:val="14"/>
@@ -7470,7 +8016,7 @@
         </w:tcPr>
         <w:p>
           <w:pPr>
-            <w:pStyle w:val="Bunntekst"/>
+            <w:pStyle w:val="Footer"/>
             <w:tabs>
               <w:tab w:val="clear" w:pos="4153"/>
               <w:tab w:val="clear" w:pos="8306"/>
@@ -7490,7 +8036,7 @@
   </w:tbl>
   <w:p>
     <w:pPr>
-      <w:pStyle w:val="Bunntekst"/>
+      <w:pStyle w:val="Footer"/>
       <w:rPr>
         <w:lang w:val="sq-AL"/>
       </w:rPr>
@@ -7695,7 +8241,7 @@
   </w:p>
   <w:p>
     <w:pPr>
-      <w:pStyle w:val="Bunntekst"/>
+      <w:pStyle w:val="Footer"/>
     </w:pPr>
   </w:p>
 </w:ftr>
@@ -7744,7 +8290,7 @@
 <w:hdr xmlns:wpc="http://schemas.microsoft.com/office/word/2010/wordprocessingCanvas" xmlns:cx="http://schemas.microsoft.com/office/drawing/2014/chartex" xmlns:cx1="http://schemas.microsoft.com/office/drawing/2015/9/8/chartex" xmlns:cx2="http://schemas.microsoft.com/office/drawing/2015/10/21/chartex" xmlns:cx3="http://schemas.microsoft.com/office/drawing/2016/5/9/chartex" xmlns:cx4="http://schemas.microsoft.com/office/drawing/2016/5/10/chartex" xmlns:cx5="http://schemas.microsoft.com/office/drawing/2016/5/11/chartex" xmlns:cx6="http://schemas.microsoft.com/office/drawing/2016/5/12/chartex" xmlns:cx7="http://schemas.microsoft.com/office/drawing/2016/5/13/chartex" xmlns:cx8="http://schemas.microsoft.com/office/drawing/2016/5/14/chartex" xmlns:mc="http://schemas.openxmlformats.org/markup-compatibility/2006" xmlns:aink="http://schemas.microsoft.com/office/drawing/2016/ink" xmlns:am3d="http://schemas.microsoft.com/office/drawing/2017/model3d" xmlns:o="urn:schemas-microsoft-com:office:office" xmlns:r="http://schemas.openxmlformats.org/officeDocument/2006/relationships" xmlns:m="http://schemas.openxmlformats.org/officeDocument/2006/math" xmlns:v="urn:schemas-microsoft-com:vml" xmlns:wp14="http://schemas.microsoft.com/office/word/2010/wordprocessingDrawing" xmlns:wp="http://schemas.openxmlformats.org/drawingml/2006/wordprocessingDrawing" xmlns:w10="urn:schemas-microsoft-com:office:word" xmlns:w="http://schemas.openxmlformats.org/wordprocessingml/2006/main" xmlns:w14="http://schemas.microsoft.com/office/word/2010/wordml" xmlns:w15="http://schemas.microsoft.com/office/word/2012/wordml" xmlns:w16cid="http://schemas.microsoft.com/office/word/2016/wordml/cid" xmlns:w16se="http://schemas.microsoft.com/office/word/2015/wordml/symex" xmlns:wpg="http://schemas.microsoft.com/office/word/2010/wordprocessingGroup" xmlns:wpi="http://schemas.microsoft.com/office/word/2010/wordprocessingInk" xmlns:wne="http://schemas.microsoft.com/office/word/2006/wordml" xmlns:wps="http://schemas.microsoft.com/office/word/2010/wordprocessingShape" mc:Ignorable="w14 w15 w16se w16cid wp14">
   <w:p>
     <w:pPr>
-      <w:pStyle w:val="Topptekst"/>
+      <w:pStyle w:val="Header"/>
       <w:jc w:val="right"/>
     </w:pPr>
     <w:r>
@@ -7811,7 +8357,7 @@
 <w:hdr xmlns:wpc="http://schemas.microsoft.com/office/word/2010/wordprocessingCanvas" xmlns:cx="http://schemas.microsoft.com/office/drawing/2014/chartex" xmlns:cx1="http://schemas.microsoft.com/office/drawing/2015/9/8/chartex" xmlns:cx2="http://schemas.microsoft.com/office/drawing/2015/10/21/chartex" xmlns:cx3="http://schemas.microsoft.com/office/drawing/2016/5/9/chartex" xmlns:cx4="http://schemas.microsoft.com/office/drawing/2016/5/10/chartex" xmlns:cx5="http://schemas.microsoft.com/office/drawing/2016/5/11/chartex" xmlns:cx6="http://schemas.microsoft.com/office/drawing/2016/5/12/chartex" xmlns:cx7="http://schemas.microsoft.com/office/drawing/2016/5/13/chartex" xmlns:cx8="http://schemas.microsoft.com/office/drawing/2016/5/14/chartex" xmlns:mc="http://schemas.openxmlformats.org/markup-compatibility/2006" xmlns:aink="http://schemas.microsoft.com/office/drawing/2016/ink" xmlns:am3d="http://schemas.microsoft.com/office/drawing/2017/model3d" xmlns:o="urn:schemas-microsoft-com:office:office" xmlns:r="http://schemas.openxmlformats.org/officeDocument/2006/relationships" xmlns:m="http://schemas.openxmlformats.org/officeDocument/2006/math" xmlns:v="urn:schemas-microsoft-com:vml" xmlns:wp14="http://schemas.microsoft.com/office/word/2010/wordprocessingDrawing" xmlns:wp="http://schemas.openxmlformats.org/drawingml/2006/wordprocessingDrawing" xmlns:w10="urn:schemas-microsoft-com:office:word" xmlns:w="http://schemas.openxmlformats.org/wordprocessingml/2006/main" xmlns:w14="http://schemas.microsoft.com/office/word/2010/wordml" xmlns:w15="http://schemas.microsoft.com/office/word/2012/wordml" xmlns:w16cid="http://schemas.microsoft.com/office/word/2016/wordml/cid" xmlns:w16se="http://schemas.microsoft.com/office/word/2015/wordml/symex" xmlns:wpg="http://schemas.microsoft.com/office/word/2010/wordprocessingGroup" xmlns:wpi="http://schemas.microsoft.com/office/word/2010/wordprocessingInk" xmlns:wne="http://schemas.microsoft.com/office/word/2006/wordml" xmlns:wps="http://schemas.microsoft.com/office/word/2010/wordprocessingShape" mc:Ignorable="w14 w15 w16se w16cid wp14">
   <w:p>
     <w:pPr>
-      <w:pStyle w:val="Topptekst"/>
+      <w:pStyle w:val="Header"/>
       <w:jc w:val="right"/>
     </w:pPr>
     <w:r>
@@ -7884,7 +8430,7 @@
     <w:lvl w:ilvl="0">
       <w:start w:val="1"/>
       <w:numFmt w:val="decimal"/>
-      <w:pStyle w:val="Nummerertliste"/>
+      <w:pStyle w:val="ListNumber"/>
       <w:lvlText w:val="%1."/>
       <w:lvlJc w:val="left"/>
       <w:pPr>
@@ -12500,7 +13046,7 @@
     <w:lvl w:ilvl="0">
       <w:start w:val="1"/>
       <w:numFmt w:val="decimal"/>
-      <w:pStyle w:val="Overskrift1"/>
+      <w:pStyle w:val="Heading1"/>
       <w:lvlText w:val="%1"/>
       <w:lvlJc w:val="left"/>
       <w:pPr>
@@ -12513,7 +13059,7 @@
     <w:lvl w:ilvl="1">
       <w:start w:val="1"/>
       <w:numFmt w:val="decimal"/>
-      <w:pStyle w:val="Overskrift2"/>
+      <w:pStyle w:val="Heading2"/>
       <w:lvlText w:val="%1.%2"/>
       <w:lvlJc w:val="left"/>
       <w:pPr>
@@ -12526,7 +13072,7 @@
     <w:lvl w:ilvl="2">
       <w:start w:val="1"/>
       <w:numFmt w:val="decimal"/>
-      <w:pStyle w:val="Overskrift3"/>
+      <w:pStyle w:val="Heading3"/>
       <w:lvlText w:val="%1.%2.%3"/>
       <w:lvlJc w:val="left"/>
       <w:pPr>
@@ -12539,7 +13085,7 @@
     <w:lvl w:ilvl="3">
       <w:start w:val="1"/>
       <w:numFmt w:val="decimal"/>
-      <w:pStyle w:val="Overskrift4"/>
+      <w:pStyle w:val="Heading4"/>
       <w:lvlText w:val="%1.%2.%3.%4"/>
       <w:lvlJc w:val="left"/>
       <w:pPr>
@@ -12552,7 +13098,7 @@
     <w:lvl w:ilvl="4">
       <w:start w:val="1"/>
       <w:numFmt w:val="decimal"/>
-      <w:pStyle w:val="Overskrift5"/>
+      <w:pStyle w:val="Heading5"/>
       <w:lvlText w:val="%1.%2.%3.%4.%5"/>
       <w:lvlJc w:val="left"/>
       <w:pPr>
@@ -12565,7 +13111,7 @@
     <w:lvl w:ilvl="5">
       <w:start w:val="1"/>
       <w:numFmt w:val="decimal"/>
-      <w:pStyle w:val="Overskrift6"/>
+      <w:pStyle w:val="Heading6"/>
       <w:lvlText w:val="%1.%2.%3.%4.%5.%6"/>
       <w:lvlJc w:val="left"/>
       <w:pPr>
@@ -12578,7 +13124,7 @@
     <w:lvl w:ilvl="6">
       <w:start w:val="1"/>
       <w:numFmt w:val="decimal"/>
-      <w:pStyle w:val="Overskrift7"/>
+      <w:pStyle w:val="Heading7"/>
       <w:lvlText w:val="%1.%2.%3.%4.%5.%6.%7"/>
       <w:lvlJc w:val="left"/>
       <w:pPr>
@@ -12591,7 +13137,7 @@
     <w:lvl w:ilvl="7">
       <w:start w:val="1"/>
       <w:numFmt w:val="decimal"/>
-      <w:pStyle w:val="Overskrift8"/>
+      <w:pStyle w:val="Heading8"/>
       <w:lvlText w:val="%1.%2.%3.%4.%5.%6.%7.%8"/>
       <w:lvlJc w:val="left"/>
       <w:pPr>
@@ -12604,7 +13150,7 @@
     <w:lvl w:ilvl="8">
       <w:start w:val="1"/>
       <w:numFmt w:val="decimal"/>
-      <w:pStyle w:val="Overskrift9"/>
+      <w:pStyle w:val="Heading9"/>
       <w:lvlText w:val="%1.%2.%3.%4.%5.%6.%7.%8.%9"/>
       <w:lvlJc w:val="left"/>
       <w:pPr>
@@ -13560,7 +14106,7 @@
       <w:lang w:val="en-GB" w:eastAsia="en-US"/>
     </w:rPr>
   </w:style>
-  <w:style w:type="paragraph" w:styleId="Overskrift1">
+  <w:style w:type="paragraph" w:styleId="Heading1">
     <w:name w:val="heading 1"/>
     <w:basedOn w:val="Normal"/>
     <w:next w:val="Normal"/>
@@ -13580,7 +14126,7 @@
       <w:sz w:val="24"/>
     </w:rPr>
   </w:style>
-  <w:style w:type="paragraph" w:styleId="Overskrift2">
+  <w:style w:type="paragraph" w:styleId="Heading2">
     <w:name w:val="heading 2"/>
     <w:basedOn w:val="Normal"/>
     <w:next w:val="Normal"/>
@@ -13601,7 +14147,7 @@
       <w:sz w:val="22"/>
     </w:rPr>
   </w:style>
-  <w:style w:type="paragraph" w:styleId="Overskrift3">
+  <w:style w:type="paragraph" w:styleId="Heading3">
     <w:name w:val="heading 3"/>
     <w:basedOn w:val="Normal"/>
     <w:next w:val="Normal"/>
@@ -13620,7 +14166,7 @@
       <w:b/>
     </w:rPr>
   </w:style>
-  <w:style w:type="paragraph" w:styleId="Overskrift4">
+  <w:style w:type="paragraph" w:styleId="Heading4">
     <w:name w:val="heading 4"/>
     <w:basedOn w:val="Normal"/>
     <w:next w:val="Normal"/>
@@ -13640,7 +14186,7 @@
       <w:lang w:val="sq-AL"/>
     </w:rPr>
   </w:style>
-  <w:style w:type="paragraph" w:styleId="Overskrift5">
+  <w:style w:type="paragraph" w:styleId="Heading5">
     <w:name w:val="heading 5"/>
     <w:basedOn w:val="Normal"/>
     <w:next w:val="Normal"/>
@@ -13660,7 +14206,7 @@
       <w:sz w:val="22"/>
     </w:rPr>
   </w:style>
-  <w:style w:type="paragraph" w:styleId="Overskrift6">
+  <w:style w:type="paragraph" w:styleId="Heading6">
     <w:name w:val="heading 6"/>
     <w:basedOn w:val="Normal"/>
     <w:next w:val="Normal"/>
@@ -13680,7 +14226,7 @@
       <w:sz w:val="22"/>
     </w:rPr>
   </w:style>
-  <w:style w:type="paragraph" w:styleId="Overskrift7">
+  <w:style w:type="paragraph" w:styleId="Heading7">
     <w:name w:val="heading 7"/>
     <w:basedOn w:val="Normal"/>
     <w:next w:val="Normal"/>
@@ -13698,7 +14244,7 @@
       <w:i/>
     </w:rPr>
   </w:style>
-  <w:style w:type="paragraph" w:styleId="Overskrift8">
+  <w:style w:type="paragraph" w:styleId="Heading8">
     <w:name w:val="heading 8"/>
     <w:basedOn w:val="Normal"/>
     <w:next w:val="Normal"/>
@@ -13716,7 +14262,7 @@
       <w:i/>
     </w:rPr>
   </w:style>
-  <w:style w:type="paragraph" w:styleId="Overskrift9">
+  <w:style w:type="paragraph" w:styleId="Heading9">
     <w:name w:val="heading 9"/>
     <w:basedOn w:val="Normal"/>
     <w:next w:val="Normal"/>
@@ -13734,13 +14280,13 @@
       <w:i/>
     </w:rPr>
   </w:style>
-  <w:style w:type="character" w:default="1" w:styleId="Standardskriftforavsnitt">
+  <w:style w:type="character" w:default="1" w:styleId="DefaultParagraphFont">
     <w:name w:val="Default Paragraph Font"/>
     <w:uiPriority w:val="1"/>
     <w:semiHidden/>
     <w:unhideWhenUsed/>
   </w:style>
-  <w:style w:type="table" w:default="1" w:styleId="Vanligtabell">
+  <w:style w:type="table" w:default="1" w:styleId="TableNormal">
     <w:name w:val="Normal Table"/>
     <w:uiPriority w:val="99"/>
     <w:semiHidden/>
@@ -13755,13 +14301,13 @@
       </w:tblCellMar>
     </w:tblPr>
   </w:style>
-  <w:style w:type="numbering" w:default="1" w:styleId="Ingenliste">
+  <w:style w:type="numbering" w:default="1" w:styleId="NoList">
     <w:name w:val="No List"/>
     <w:uiPriority w:val="99"/>
     <w:semiHidden/>
     <w:unhideWhenUsed/>
   </w:style>
-  <w:style w:type="paragraph" w:styleId="Topptekst">
+  <w:style w:type="paragraph" w:styleId="Header">
     <w:name w:val="header"/>
     <w:basedOn w:val="Normal"/>
     <w:pPr>
@@ -13771,10 +14317,10 @@
       </w:tabs>
     </w:pPr>
   </w:style>
-  <w:style w:type="paragraph" w:styleId="Bunntekst">
+  <w:style w:type="paragraph" w:styleId="Footer">
     <w:name w:val="footer"/>
     <w:basedOn w:val="Normal"/>
-    <w:link w:val="BunntekstTegn"/>
+    <w:link w:val="FooterChar"/>
     <w:uiPriority w:val="99"/>
     <w:pPr>
       <w:tabs>
@@ -13787,7 +14333,7 @@
       <w:sz w:val="16"/>
     </w:rPr>
   </w:style>
-  <w:style w:type="paragraph" w:styleId="INNH1">
+  <w:style w:type="paragraph" w:styleId="TOC1">
     <w:name w:val="toc 1"/>
     <w:basedOn w:val="Normal"/>
     <w:next w:val="Normal"/>
@@ -13801,7 +14347,7 @@
       <w:sz w:val="20"/>
     </w:rPr>
   </w:style>
-  <w:style w:type="paragraph" w:styleId="INNH2">
+  <w:style w:type="paragraph" w:styleId="TOC2">
     <w:name w:val="toc 2"/>
     <w:basedOn w:val="Normal"/>
     <w:next w:val="Normal"/>
@@ -13814,7 +14360,7 @@
       <w:sz w:val="20"/>
     </w:rPr>
   </w:style>
-  <w:style w:type="paragraph" w:styleId="INNH3">
+  <w:style w:type="paragraph" w:styleId="TOC3">
     <w:name w:val="toc 3"/>
     <w:basedOn w:val="Normal"/>
     <w:next w:val="Normal"/>
@@ -13827,7 +14373,7 @@
       <w:sz w:val="20"/>
     </w:rPr>
   </w:style>
-  <w:style w:type="paragraph" w:styleId="INNH4">
+  <w:style w:type="paragraph" w:styleId="TOC4">
     <w:name w:val="toc 4"/>
     <w:basedOn w:val="Normal"/>
     <w:next w:val="Normal"/>
@@ -13836,7 +14382,7 @@
       <w:ind w:left="720"/>
     </w:pPr>
   </w:style>
-  <w:style w:type="paragraph" w:styleId="INNH5">
+  <w:style w:type="paragraph" w:styleId="TOC5">
     <w:name w:val="toc 5"/>
     <w:basedOn w:val="Normal"/>
     <w:next w:val="Normal"/>
@@ -13845,7 +14391,7 @@
       <w:ind w:left="960"/>
     </w:pPr>
   </w:style>
-  <w:style w:type="paragraph" w:styleId="INNH6">
+  <w:style w:type="paragraph" w:styleId="TOC6">
     <w:name w:val="toc 6"/>
     <w:basedOn w:val="Normal"/>
     <w:next w:val="Normal"/>
@@ -13854,7 +14400,7 @@
       <w:ind w:left="1200"/>
     </w:pPr>
   </w:style>
-  <w:style w:type="paragraph" w:styleId="INNH7">
+  <w:style w:type="paragraph" w:styleId="TOC7">
     <w:name w:val="toc 7"/>
     <w:basedOn w:val="Normal"/>
     <w:next w:val="Normal"/>
@@ -13863,7 +14409,7 @@
       <w:ind w:left="1440"/>
     </w:pPr>
   </w:style>
-  <w:style w:type="paragraph" w:styleId="INNH8">
+  <w:style w:type="paragraph" w:styleId="TOC8">
     <w:name w:val="toc 8"/>
     <w:basedOn w:val="Normal"/>
     <w:next w:val="Normal"/>
@@ -13872,7 +14418,7 @@
       <w:ind w:left="1680"/>
     </w:pPr>
   </w:style>
-  <w:style w:type="paragraph" w:styleId="INNH9">
+  <w:style w:type="paragraph" w:styleId="TOC9">
     <w:name w:val="toc 9"/>
     <w:basedOn w:val="Normal"/>
     <w:next w:val="Normal"/>
@@ -13881,7 +14427,7 @@
       <w:ind w:left="1920"/>
     </w:pPr>
   </w:style>
-  <w:style w:type="paragraph" w:styleId="Indeks1">
+  <w:style w:type="paragraph" w:styleId="Index1">
     <w:name w:val="index 1"/>
     <w:basedOn w:val="Normal"/>
     <w:next w:val="Normal"/>
@@ -13896,7 +14442,7 @@
       <w:b/>
     </w:rPr>
   </w:style>
-  <w:style w:type="paragraph" w:styleId="Indeks3">
+  <w:style w:type="paragraph" w:styleId="Index3">
     <w:name w:val="index 3"/>
     <w:basedOn w:val="Normal"/>
     <w:next w:val="Normal"/>
@@ -13908,7 +14454,7 @@
       <w:ind w:left="600" w:hanging="200"/>
     </w:pPr>
   </w:style>
-  <w:style w:type="paragraph" w:styleId="Bildetekst">
+  <w:style w:type="paragraph" w:styleId="Caption">
     <w:name w:val="caption"/>
     <w:basedOn w:val="Normal"/>
     <w:next w:val="Normal"/>
@@ -13920,14 +14466,14 @@
       <w:i/>
     </w:rPr>
   </w:style>
-  <w:style w:type="character" w:styleId="Fotnotereferanse">
+  <w:style w:type="character" w:styleId="FootnoteReference">
     <w:name w:val="footnote reference"/>
     <w:semiHidden/>
     <w:rPr>
       <w:vertAlign w:val="superscript"/>
     </w:rPr>
   </w:style>
-  <w:style w:type="paragraph" w:styleId="Fotnotetekst">
+  <w:style w:type="paragraph" w:styleId="FootnoteText">
     <w:name w:val="footnote text"/>
     <w:basedOn w:val="Normal"/>
     <w:semiHidden/>
@@ -13938,23 +14484,23 @@
       <w:sz w:val="20"/>
     </w:rPr>
   </w:style>
-  <w:style w:type="character" w:styleId="Merknadsreferanse">
+  <w:style w:type="character" w:styleId="CommentReference">
     <w:name w:val="annotation reference"/>
     <w:semiHidden/>
     <w:rPr>
       <w:sz w:val="16"/>
     </w:rPr>
   </w:style>
-  <w:style w:type="paragraph" w:styleId="Merknadstekst">
+  <w:style w:type="paragraph" w:styleId="CommentText">
     <w:name w:val="annotation text"/>
     <w:basedOn w:val="Normal"/>
-    <w:link w:val="MerknadstekstTegn"/>
+    <w:link w:val="CommentTextChar"/>
     <w:semiHidden/>
     <w:rPr>
       <w:sz w:val="20"/>
     </w:rPr>
   </w:style>
-  <w:style w:type="character" w:styleId="Hyperkobling">
+  <w:style w:type="character" w:styleId="Hyperlink">
     <w:name w:val="Hyperlink"/>
     <w:rsid w:val="007226D8"/>
     <w:rPr>
@@ -13965,7 +14511,7 @@
       <w:u w:val="none"/>
     </w:rPr>
   </w:style>
-  <w:style w:type="character" w:styleId="Fulgthyperkobling">
+  <w:style w:type="character" w:styleId="FollowedHyperlink">
     <w:name w:val="FollowedHyperlink"/>
     <w:rsid w:val="007226D8"/>
     <w:rPr>
@@ -13987,7 +14533,7 @@
   </w:style>
   <w:style w:type="paragraph" w:customStyle="1" w:styleId="Appendix">
     <w:name w:val="Appendix"/>
-    <w:basedOn w:val="Overskrift1"/>
+    <w:basedOn w:val="Heading1"/>
     <w:pPr>
       <w:keepNext/>
       <w:numPr>
@@ -14013,7 +14559,7 @@
       <w:lang w:val="en-US"/>
     </w:rPr>
   </w:style>
-  <w:style w:type="paragraph" w:styleId="Dokumentkart">
+  <w:style w:type="paragraph" w:styleId="DocumentMap">
     <w:name w:val="Document Map"/>
     <w:basedOn w:val="Normal"/>
     <w:semiHidden/>
@@ -14036,9 +14582,9 @@
       <w:sz w:val="20"/>
     </w:rPr>
   </w:style>
-  <w:style w:type="table" w:styleId="Tabellrutenett">
+  <w:style w:type="table" w:styleId="TableGrid">
     <w:name w:val="Table Grid"/>
-    <w:basedOn w:val="Vanligtabell"/>
+    <w:basedOn w:val="TableNormal"/>
     <w:uiPriority w:val="59"/>
     <w:rsid w:val="00FB38FA"/>
     <w:tblPr>
@@ -14063,7 +14609,7 @@
       <w:sz w:val="20"/>
     </w:rPr>
   </w:style>
-  <w:style w:type="character" w:styleId="Utheving">
+  <w:style w:type="character" w:styleId="Emphasis">
     <w:name w:val="Emphasis"/>
     <w:qFormat/>
     <w:rsid w:val="00376949"/>
@@ -14074,7 +14620,7 @@
   </w:style>
   <w:style w:type="paragraph" w:customStyle="1" w:styleId="Style1">
     <w:name w:val="Style1"/>
-    <w:basedOn w:val="Overskrift4"/>
+    <w:basedOn w:val="Heading4"/>
     <w:autoRedefine/>
     <w:rsid w:val="0092522D"/>
     <w:rPr>
@@ -14083,16 +14629,16 @@
   </w:style>
   <w:style w:type="paragraph" w:customStyle="1" w:styleId="Ref">
     <w:name w:val="Ref"/>
-    <w:basedOn w:val="Nummerertliste"/>
+    <w:basedOn w:val="ListNumber"/>
     <w:rsid w:val="0015485B"/>
     <w:rPr>
       <w:rFonts w:cs="Arial"/>
       <w:lang w:val="sq-AL"/>
     </w:rPr>
   </w:style>
-  <w:style w:type="table" w:styleId="Tabell-3D-effekt3">
+  <w:style w:type="table" w:styleId="Table3Deffects3">
     <w:name w:val="Table 3D effects 3"/>
-    <w:basedOn w:val="Vanligtabell"/>
+    <w:basedOn w:val="TableNormal"/>
     <w:rsid w:val="00360D8E"/>
     <w:tblPr>
       <w:tblStyleRowBandSize w:val="1"/>
@@ -14176,7 +14722,7 @@
       </w:tcPr>
     </w:tblStylePr>
   </w:style>
-  <w:style w:type="paragraph" w:styleId="Nummerertliste">
+  <w:style w:type="paragraph" w:styleId="ListNumber">
     <w:name w:val="List Number"/>
     <w:basedOn w:val="Normal"/>
     <w:rsid w:val="00680AFE"/>
@@ -14186,7 +14732,7 @@
       </w:numPr>
     </w:pPr>
   </w:style>
-  <w:style w:type="paragraph" w:styleId="Listeavsnitt">
+  <w:style w:type="paragraph" w:styleId="ListParagraph">
     <w:name w:val="List Paragraph"/>
     <w:basedOn w:val="Normal"/>
     <w:uiPriority w:val="34"/>
@@ -14196,9 +14742,9 @@
       <w:ind w:left="708"/>
     </w:pPr>
   </w:style>
-  <w:style w:type="table" w:styleId="Enkelttabell3">
+  <w:style w:type="table" w:styleId="TableSimple3">
     <w:name w:val="Table Simple 3"/>
-    <w:basedOn w:val="Vanligtabell"/>
+    <w:basedOn w:val="TableNormal"/>
     <w:rsid w:val="00F56828"/>
     <w:tblPr>
       <w:tblBorders>
@@ -14229,7 +14775,7 @@
   </w:style>
   <w:style w:type="table" w:customStyle="1" w:styleId="BV-QR-SingleColumn">
     <w:name w:val="BV-QR-SingleColumn"/>
-    <w:basedOn w:val="Vanligtabell"/>
+    <w:basedOn w:val="TableNormal"/>
     <w:rsid w:val="001A0E53"/>
     <w:pPr>
       <w:spacing w:before="20" w:after="20" w:line="20" w:lineRule="atLeast"/>
@@ -14276,13 +14822,13 @@
   </w:style>
   <w:style w:type="table" w:customStyle="1" w:styleId="BV-QR-Nx3">
     <w:name w:val="BV-QR-Nx3"/>
-    <w:basedOn w:val="Vanligtabell"/>
+    <w:basedOn w:val="TableNormal"/>
     <w:rsid w:val="009C332E"/>
     <w:tblPr/>
   </w:style>
   <w:style w:type="table" w:customStyle="1" w:styleId="BV-Table-Nx1">
     <w:name w:val="BV-Table-Nx1"/>
-    <w:basedOn w:val="Vanligtabell"/>
+    <w:basedOn w:val="TableNormal"/>
     <w:rsid w:val="00E258C3"/>
     <w:pPr>
       <w:spacing w:before="20" w:after="20" w:line="20" w:lineRule="atLeast"/>
@@ -14334,29 +14880,29 @@
       </w:tcPr>
     </w:tblStylePr>
   </w:style>
-  <w:style w:type="paragraph" w:styleId="Kommentaremne">
+  <w:style w:type="paragraph" w:styleId="CommentSubject">
     <w:name w:val="annotation subject"/>
-    <w:basedOn w:val="Merknadstekst"/>
-    <w:next w:val="Merknadstekst"/>
-    <w:link w:val="KommentaremneTegn"/>
+    <w:basedOn w:val="CommentText"/>
+    <w:next w:val="CommentText"/>
+    <w:link w:val="CommentSubjectChar"/>
     <w:rsid w:val="0003573B"/>
     <w:rPr>
       <w:b/>
       <w:bCs/>
     </w:rPr>
   </w:style>
-  <w:style w:type="character" w:customStyle="1" w:styleId="MerknadstekstTegn">
-    <w:name w:val="Merknadstekst Tegn"/>
-    <w:link w:val="Merknadstekst"/>
+  <w:style w:type="character" w:customStyle="1" w:styleId="CommentTextChar">
+    <w:name w:val="Comment Text Char"/>
+    <w:link w:val="CommentText"/>
     <w:semiHidden/>
     <w:rsid w:val="0003573B"/>
     <w:rPr>
       <w:lang w:val="en-GB"/>
     </w:rPr>
   </w:style>
-  <w:style w:type="character" w:customStyle="1" w:styleId="KommentaremneTegn">
-    <w:name w:val="Kommentaremne Tegn"/>
-    <w:link w:val="Kommentaremne"/>
+  <w:style w:type="character" w:customStyle="1" w:styleId="CommentSubjectChar">
+    <w:name w:val="Comment Subject Char"/>
+    <w:link w:val="CommentSubject"/>
     <w:rsid w:val="0003573B"/>
     <w:rPr>
       <w:b/>
@@ -14364,10 +14910,10 @@
       <w:lang w:val="en-GB"/>
     </w:rPr>
   </w:style>
-  <w:style w:type="paragraph" w:styleId="Bobletekst">
+  <w:style w:type="paragraph" w:styleId="BalloonText">
     <w:name w:val="Balloon Text"/>
     <w:basedOn w:val="Normal"/>
-    <w:link w:val="BobletekstTegn"/>
+    <w:link w:val="BalloonTextChar"/>
     <w:rsid w:val="0003573B"/>
     <w:rPr>
       <w:rFonts w:ascii="Tahoma" w:hAnsi="Tahoma" w:cs="Tahoma"/>
@@ -14375,9 +14921,9 @@
       <w:szCs w:val="16"/>
     </w:rPr>
   </w:style>
-  <w:style w:type="character" w:customStyle="1" w:styleId="BobletekstTegn">
-    <w:name w:val="Bobletekst Tegn"/>
-    <w:link w:val="Bobletekst"/>
+  <w:style w:type="character" w:customStyle="1" w:styleId="BalloonTextChar">
+    <w:name w:val="Balloon Text Char"/>
+    <w:link w:val="BalloonText"/>
     <w:rsid w:val="0003573B"/>
     <w:rPr>
       <w:rFonts w:ascii="Tahoma" w:hAnsi="Tahoma" w:cs="Tahoma"/>
@@ -14386,18 +14932,18 @@
       <w:lang w:val="en-GB"/>
     </w:rPr>
   </w:style>
-  <w:style w:type="paragraph" w:styleId="Brdtekst">
+  <w:style w:type="paragraph" w:styleId="BodyText">
     <w:name w:val="Body Text"/>
     <w:basedOn w:val="Normal"/>
-    <w:link w:val="BrdtekstTegn"/>
+    <w:link w:val="BodyTextChar"/>
     <w:rsid w:val="00E2206C"/>
     <w:pPr>
       <w:spacing w:after="120"/>
     </w:pPr>
   </w:style>
-  <w:style w:type="character" w:customStyle="1" w:styleId="BrdtekstTegn">
-    <w:name w:val="Brødtekst Tegn"/>
-    <w:link w:val="Brdtekst"/>
+  <w:style w:type="character" w:customStyle="1" w:styleId="BodyTextChar">
+    <w:name w:val="Body Text Char"/>
+    <w:link w:val="BodyText"/>
     <w:rsid w:val="00E2206C"/>
     <w:rPr>
       <w:sz w:val="24"/>
@@ -14415,7 +14961,7 @@
   </w:style>
   <w:style w:type="table" w:customStyle="1" w:styleId="Rutenettabell1lys-uthevingsfarge11">
     <w:name w:val="Rutenettabell 1 lys - uthevingsfarge 11"/>
-    <w:basedOn w:val="Vanligtabell"/>
+    <w:basedOn w:val="TableNormal"/>
     <w:uiPriority w:val="46"/>
     <w:rsid w:val="005A2CB9"/>
     <w:rPr>
@@ -14487,11 +15033,11 @@
       <w:color w:val="000000"/>
     </w:rPr>
   </w:style>
-  <w:style w:type="paragraph" w:styleId="Tittel">
+  <w:style w:type="paragraph" w:styleId="Title">
     <w:name w:val="Title"/>
     <w:basedOn w:val="Normal"/>
     <w:next w:val="Normal"/>
-    <w:link w:val="TittelTegn"/>
+    <w:link w:val="TitleChar"/>
     <w:qFormat/>
     <w:rsid w:val="00F26B83"/>
     <w:pPr>
@@ -14507,10 +15053,10 @@
       <w:szCs w:val="56"/>
     </w:rPr>
   </w:style>
-  <w:style w:type="character" w:customStyle="1" w:styleId="TittelTegn">
-    <w:name w:val="Tittel Tegn"/>
-    <w:basedOn w:val="Standardskriftforavsnitt"/>
-    <w:link w:val="Tittel"/>
+  <w:style w:type="character" w:customStyle="1" w:styleId="TitleChar">
+    <w:name w:val="Title Char"/>
+    <w:basedOn w:val="DefaultParagraphFont"/>
+    <w:link w:val="Title"/>
     <w:rsid w:val="00F26B83"/>
     <w:rPr>
       <w:rFonts w:ascii="Helvetica Neue" w:eastAsiaTheme="majorEastAsia" w:hAnsi="Helvetica Neue" w:cstheme="majorBidi"/>
@@ -14523,11 +15069,11 @@
       <w:lang w:val="en-GB" w:eastAsia="en-US"/>
     </w:rPr>
   </w:style>
-  <w:style w:type="paragraph" w:styleId="Undertittel">
+  <w:style w:type="paragraph" w:styleId="Subtitle">
     <w:name w:val="Subtitle"/>
     <w:basedOn w:val="Normal"/>
     <w:next w:val="Normal"/>
-    <w:link w:val="UndertittelTegn"/>
+    <w:link w:val="SubtitleChar"/>
     <w:qFormat/>
     <w:rsid w:val="001D006A"/>
     <w:pPr>
@@ -14544,10 +15090,10 @@
       <w:szCs w:val="22"/>
     </w:rPr>
   </w:style>
-  <w:style w:type="character" w:customStyle="1" w:styleId="UndertittelTegn">
-    <w:name w:val="Undertittel Tegn"/>
-    <w:basedOn w:val="Standardskriftforavsnitt"/>
-    <w:link w:val="Undertittel"/>
+  <w:style w:type="character" w:customStyle="1" w:styleId="SubtitleChar">
+    <w:name w:val="Subtitle Char"/>
+    <w:basedOn w:val="DefaultParagraphFont"/>
+    <w:link w:val="Subtitle"/>
     <w:rsid w:val="001D006A"/>
     <w:rPr>
       <w:rFonts w:ascii="Helvetica Light" w:eastAsiaTheme="minorEastAsia" w:hAnsi="Helvetica Light" w:cstheme="minorBidi"/>
@@ -14557,14 +15103,14 @@
       <w:lang w:val="en-GB" w:eastAsia="en-US"/>
     </w:rPr>
   </w:style>
-  <w:style w:type="character" w:styleId="Sidetall">
+  <w:style w:type="character" w:styleId="PageNumber">
     <w:name w:val="page number"/>
-    <w:basedOn w:val="Standardskriftforavsnitt"/>
+    <w:basedOn w:val="DefaultParagraphFont"/>
     <w:rsid w:val="004D74A3"/>
   </w:style>
-  <w:style w:type="character" w:styleId="Ulstomtale">
+  <w:style w:type="character" w:styleId="UnresolvedMention">
     <w:name w:val="Unresolved Mention"/>
-    <w:basedOn w:val="Standardskriftforavsnitt"/>
+    <w:basedOn w:val="DefaultParagraphFont"/>
     <w:uiPriority w:val="99"/>
     <w:semiHidden/>
     <w:unhideWhenUsed/>
@@ -14574,10 +15120,10 @@
       <w:shd w:val="clear" w:color="auto" w:fill="E6E6E6"/>
     </w:rPr>
   </w:style>
-  <w:style w:type="character" w:customStyle="1" w:styleId="BunntekstTegn">
-    <w:name w:val="Bunntekst Tegn"/>
-    <w:basedOn w:val="Standardskriftforavsnitt"/>
-    <w:link w:val="Bunntekst"/>
+  <w:style w:type="character" w:customStyle="1" w:styleId="FooterChar">
+    <w:name w:val="Footer Char"/>
+    <w:basedOn w:val="DefaultParagraphFont"/>
+    <w:link w:val="Footer"/>
     <w:uiPriority w:val="99"/>
     <w:rsid w:val="00A71417"/>
     <w:rPr>
@@ -14855,7 +15401,7 @@
 </file>
 
 <file path=customXml/itemProps1.xml><?xml version="1.0" encoding="utf-8"?>
-<ds:datastoreItem xmlns:ds="http://schemas.openxmlformats.org/officeDocument/2006/customXml" ds:itemID="{8EC3D535-7FB8-FE46-B64A-9D0F40126398}">
+<ds:datastoreItem xmlns:ds="http://schemas.openxmlformats.org/officeDocument/2006/customXml" ds:itemID="{40D98404-63DE-4EE8-A746-9157DC60ED7A}">
   <ds:schemaRefs>
     <ds:schemaRef ds:uri="http://schemas.openxmlformats.org/officeDocument/2006/bibliography"/>
   </ds:schemaRefs>

</xml_diff>